<commit_message>
I am working getting especific infomration
</commit_message>
<xml_diff>
--- a/Laboratories/Laboratory3/docs/Metodo de la Ingenieria.docx
+++ b/Laboratories/Laboratory3/docs/Metodo de la Ingenieria.docx
@@ -2940,8 +2940,6 @@
         </w:rPr>
         <w:t>La empresa no cuenta con una herramienta que permita el manejo de la información de gran tamaño d ellos jugadores</w:t>
       </w:r>
-      <w:bookmarkStart w:id="5" w:name="_GoBack"/>
-      <w:bookmarkEnd w:id="5"/>
     </w:p>
     <w:p>
       <w:pPr>
@@ -3225,7 +3223,7 @@
       <w:pPr>
         <w:pStyle w:val="Heading2"/>
       </w:pPr>
-      <w:bookmarkStart w:id="6" w:name="_Toc527477512"/>
+      <w:bookmarkStart w:id="5" w:name="_Toc527477512"/>
       <w:proofErr w:type="spellStart"/>
       <w:r>
         <w:t>Requerimientos</w:t>
@@ -3234,7 +3232,7 @@
       <w:r>
         <w:t>:</w:t>
       </w:r>
-      <w:bookmarkEnd w:id="6"/>
+      <w:bookmarkEnd w:id="5"/>
     </w:p>
     <w:p>
       <w:pPr>
@@ -4333,11 +4331,11 @@
       <w:pPr>
         <w:pStyle w:val="Heading2"/>
       </w:pPr>
-      <w:bookmarkStart w:id="7" w:name="_Toc527477513"/>
+      <w:bookmarkStart w:id="6" w:name="_Toc527477513"/>
       <w:r>
         <w:t>Requerimientos no funcionales:</w:t>
       </w:r>
-      <w:bookmarkEnd w:id="7"/>
+      <w:bookmarkEnd w:id="6"/>
     </w:p>
     <w:tbl>
       <w:tblPr>
@@ -5211,7 +5209,7 @@
       <w:pPr>
         <w:pStyle w:val="Heading1"/>
       </w:pPr>
-      <w:bookmarkStart w:id="8" w:name="_Toc527477514"/>
+      <w:bookmarkStart w:id="7" w:name="_Toc527477514"/>
       <w:r>
         <w:t xml:space="preserve">Paso 3. </w:t>
       </w:r>
@@ -5225,13 +5223,12 @@
       </w:r>
       <w:proofErr w:type="spellStart"/>
       <w:r>
-        <w:t>Información</w:t>
-      </w:r>
+        <w:t>Informaci</w:t>
+      </w:r>
+      <w:bookmarkStart w:id="8" w:name="_GoBack"/>
+      <w:bookmarkEnd w:id="7"/>
       <w:bookmarkEnd w:id="8"/>
       <w:proofErr w:type="spellEnd"/>
-      <w:r>
-        <w:t xml:space="preserve"> </w:t>
-      </w:r>
     </w:p>
     <w:p>
       <w:pPr>
@@ -15582,7 +15579,7 @@
 </file>
 
 <file path=customXml/itemProps1.xml><?xml version="1.0" encoding="utf-8"?>
-<ds:datastoreItem xmlns:ds="http://schemas.openxmlformats.org/officeDocument/2006/customXml" ds:itemID="{5DF9FF5E-0EB2-4E86-9C2E-E9D9A7670E65}">
+<ds:datastoreItem xmlns:ds="http://schemas.openxmlformats.org/officeDocument/2006/customXml" ds:itemID="{FFB30042-9CC2-44EB-BFFC-B9D53F00AE83}">
   <ds:schemaRefs>
     <ds:schemaRef ds:uri="http://schemas.openxmlformats.org/officeDocument/2006/bibliography"/>
   </ds:schemaRefs>

</xml_diff>

<commit_message>
I am fixing some of problems I found in the requirements
</commit_message>
<xml_diff>
--- a/Laboratories/Laboratory3/docs/Metodo de la Ingenieria.docx
+++ b/Laboratories/Laboratory3/docs/Metodo de la Ingenieria.docx
@@ -5225,15 +5225,453 @@
       <w:r>
         <w:t>Informaci</w:t>
       </w:r>
-      <w:bookmarkStart w:id="8" w:name="_GoBack"/>
       <w:bookmarkEnd w:id="7"/>
+      <w:r>
+        <w:t>on</w:t>
+      </w:r>
+      <w:proofErr w:type="spellEnd"/>
+    </w:p>
+    <w:p>
+      <w:pPr>
+        <w:rPr>
+          <w:lang w:val="en-US"/>
+        </w:rPr>
+      </w:pPr>
+    </w:p>
+    <w:p>
+      <w:pPr>
+        <w:pStyle w:val="Heading2"/>
+      </w:pPr>
+      <w:bookmarkStart w:id="8" w:name="_Toc527477515"/>
+      <w:proofErr w:type="spellStart"/>
+      <w:r>
+        <w:t>Baloncesto</w:t>
+      </w:r>
+      <w:proofErr w:type="spellEnd"/>
+      <w:r>
+        <w:t>:</w:t>
+      </w:r>
       <w:bookmarkEnd w:id="8"/>
+    </w:p>
+    <w:p>
+      <w:pPr>
+        <w:rPr>
+          <w:lang w:val="en-US"/>
+        </w:rPr>
+      </w:pPr>
+      <w:proofErr w:type="spellStart"/>
+      <w:r>
+        <w:rPr>
+          <w:lang w:val="en-US"/>
+        </w:rPr>
+        <w:t>baloncesto</w:t>
+      </w:r>
       <w:proofErr w:type="spellEnd"/>
-    </w:p>
-    <w:p>
-      <w:pPr>
-        <w:rPr>
-          <w:lang w:val="en-US"/>
+      <w:r>
+        <w:rPr>
+          <w:lang w:val="en-US"/>
+        </w:rPr>
+        <w:t xml:space="preserve"> o </w:t>
+      </w:r>
+      <w:proofErr w:type="spellStart"/>
+      <w:r>
+        <w:rPr>
+          <w:lang w:val="en-US"/>
+        </w:rPr>
+        <w:t>básquetbol</w:t>
+      </w:r>
+      <w:proofErr w:type="spellEnd"/>
+      <w:r>
+        <w:rPr>
+          <w:lang w:val="en-US"/>
+        </w:rPr>
+        <w:t xml:space="preserve"> (del </w:t>
+      </w:r>
+      <w:proofErr w:type="spellStart"/>
+      <w:r>
+        <w:rPr>
+          <w:lang w:val="en-US"/>
+        </w:rPr>
+        <w:t>inglés</w:t>
+      </w:r>
+      <w:proofErr w:type="spellEnd"/>
+      <w:r>
+        <w:rPr>
+          <w:lang w:val="en-US"/>
+        </w:rPr>
+        <w:t xml:space="preserve"> basketball) es un </w:t>
+      </w:r>
+      <w:proofErr w:type="spellStart"/>
+      <w:r>
+        <w:rPr>
+          <w:lang w:val="en-US"/>
+        </w:rPr>
+        <w:t>deporte</w:t>
+      </w:r>
+      <w:proofErr w:type="spellEnd"/>
+      <w:r>
+        <w:rPr>
+          <w:lang w:val="en-US"/>
+        </w:rPr>
+        <w:t xml:space="preserve"> </w:t>
+      </w:r>
+      <w:proofErr w:type="spellStart"/>
+      <w:r>
+        <w:rPr>
+          <w:lang w:val="en-US"/>
+        </w:rPr>
+        <w:t>en</w:t>
+      </w:r>
+      <w:proofErr w:type="spellEnd"/>
+      <w:r>
+        <w:rPr>
+          <w:lang w:val="en-US"/>
+        </w:rPr>
+        <w:t xml:space="preserve"> el </w:t>
+      </w:r>
+      <w:proofErr w:type="spellStart"/>
+      <w:r>
+        <w:rPr>
+          <w:lang w:val="en-US"/>
+        </w:rPr>
+        <w:t>cual</w:t>
+      </w:r>
+      <w:proofErr w:type="spellEnd"/>
+      <w:r>
+        <w:rPr>
+          <w:lang w:val="en-US"/>
+        </w:rPr>
+        <w:t xml:space="preserve"> </w:t>
+      </w:r>
+      <w:proofErr w:type="spellStart"/>
+      <w:r>
+        <w:rPr>
+          <w:lang w:val="en-US"/>
+        </w:rPr>
+        <w:t>compiten</w:t>
+      </w:r>
+      <w:proofErr w:type="spellEnd"/>
+      <w:r>
+        <w:rPr>
+          <w:lang w:val="en-US"/>
+        </w:rPr>
+        <w:t xml:space="preserve"> dos </w:t>
+      </w:r>
+      <w:proofErr w:type="spellStart"/>
+      <w:r>
+        <w:rPr>
+          <w:lang w:val="en-US"/>
+        </w:rPr>
+        <w:t>equipos</w:t>
+      </w:r>
+      <w:proofErr w:type="spellEnd"/>
+      <w:r>
+        <w:rPr>
+          <w:lang w:val="en-US"/>
+        </w:rPr>
+        <w:t xml:space="preserve"> de </w:t>
+      </w:r>
+      <w:proofErr w:type="spellStart"/>
+      <w:r>
+        <w:rPr>
+          <w:lang w:val="en-US"/>
+        </w:rPr>
+        <w:t>cinco</w:t>
+      </w:r>
+      <w:proofErr w:type="spellEnd"/>
+      <w:r>
+        <w:rPr>
+          <w:lang w:val="en-US"/>
+        </w:rPr>
+        <w:t xml:space="preserve"> </w:t>
+      </w:r>
+      <w:proofErr w:type="spellStart"/>
+      <w:r>
+        <w:rPr>
+          <w:lang w:val="en-US"/>
+        </w:rPr>
+        <w:t>jugadores</w:t>
+      </w:r>
+      <w:proofErr w:type="spellEnd"/>
+      <w:r>
+        <w:rPr>
+          <w:lang w:val="en-US"/>
+        </w:rPr>
+        <w:t xml:space="preserve"> </w:t>
+      </w:r>
+      <w:proofErr w:type="spellStart"/>
+      <w:r>
+        <w:rPr>
+          <w:lang w:val="en-US"/>
+        </w:rPr>
+        <w:t>cada</w:t>
+      </w:r>
+      <w:proofErr w:type="spellEnd"/>
+      <w:r>
+        <w:rPr>
+          <w:lang w:val="en-US"/>
+        </w:rPr>
+        <w:t xml:space="preserve"> </w:t>
+      </w:r>
+      <w:proofErr w:type="spellStart"/>
+      <w:r>
+        <w:rPr>
+          <w:lang w:val="en-US"/>
+        </w:rPr>
+        <w:t>uno</w:t>
+      </w:r>
+      <w:proofErr w:type="spellEnd"/>
+      <w:r>
+        <w:rPr>
+          <w:lang w:val="en-US"/>
+        </w:rPr>
+        <w:t xml:space="preserve">. El </w:t>
+      </w:r>
+      <w:proofErr w:type="spellStart"/>
+      <w:r>
+        <w:rPr>
+          <w:lang w:val="en-US"/>
+        </w:rPr>
+        <w:t>objetivo</w:t>
+      </w:r>
+      <w:proofErr w:type="spellEnd"/>
+      <w:r>
+        <w:rPr>
+          <w:lang w:val="en-US"/>
+        </w:rPr>
+        <w:t xml:space="preserve"> es </w:t>
+      </w:r>
+      <w:proofErr w:type="spellStart"/>
+      <w:r>
+        <w:rPr>
+          <w:lang w:val="en-US"/>
+        </w:rPr>
+        <w:t>introducir</w:t>
+      </w:r>
+      <w:proofErr w:type="spellEnd"/>
+      <w:r>
+        <w:rPr>
+          <w:lang w:val="en-US"/>
+        </w:rPr>
+        <w:t xml:space="preserve"> la pelota (</w:t>
+      </w:r>
+      <w:proofErr w:type="spellStart"/>
+      <w:r>
+        <w:rPr>
+          <w:lang w:val="en-US"/>
+        </w:rPr>
+        <w:t>balón</w:t>
+      </w:r>
+      <w:proofErr w:type="spellEnd"/>
+      <w:r>
+        <w:rPr>
+          <w:lang w:val="en-US"/>
+        </w:rPr>
+        <w:t xml:space="preserve">) </w:t>
+      </w:r>
+      <w:proofErr w:type="spellStart"/>
+      <w:r>
+        <w:rPr>
+          <w:lang w:val="en-US"/>
+        </w:rPr>
+        <w:t>en</w:t>
+      </w:r>
+      <w:proofErr w:type="spellEnd"/>
+      <w:r>
+        <w:rPr>
+          <w:lang w:val="en-US"/>
+        </w:rPr>
+        <w:t xml:space="preserve"> el </w:t>
+      </w:r>
+      <w:proofErr w:type="spellStart"/>
+      <w:r>
+        <w:rPr>
+          <w:lang w:val="en-US"/>
+        </w:rPr>
+        <w:t>aro</w:t>
+      </w:r>
+      <w:proofErr w:type="spellEnd"/>
+      <w:r>
+        <w:rPr>
+          <w:lang w:val="en-US"/>
+        </w:rPr>
+        <w:t xml:space="preserve"> (</w:t>
+      </w:r>
+      <w:proofErr w:type="spellStart"/>
+      <w:r>
+        <w:rPr>
+          <w:lang w:val="en-US"/>
+        </w:rPr>
+        <w:t>cesta</w:t>
+      </w:r>
+      <w:proofErr w:type="spellEnd"/>
+      <w:r>
+        <w:rPr>
+          <w:lang w:val="en-US"/>
+        </w:rPr>
+        <w:t xml:space="preserve"> o canasta) del </w:t>
+      </w:r>
+      <w:proofErr w:type="spellStart"/>
+      <w:r>
+        <w:rPr>
+          <w:lang w:val="en-US"/>
+        </w:rPr>
+        <w:t>equipo</w:t>
+      </w:r>
+      <w:proofErr w:type="spellEnd"/>
+      <w:r>
+        <w:rPr>
+          <w:lang w:val="en-US"/>
+        </w:rPr>
+        <w:t xml:space="preserve"> </w:t>
+      </w:r>
+      <w:proofErr w:type="spellStart"/>
+      <w:r>
+        <w:rPr>
+          <w:lang w:val="en-US"/>
+        </w:rPr>
+        <w:t>contrario</w:t>
+      </w:r>
+      <w:proofErr w:type="spellEnd"/>
+      <w:r>
+        <w:rPr>
+          <w:lang w:val="en-US"/>
+        </w:rPr>
+        <w:t xml:space="preserve">, que se </w:t>
+      </w:r>
+      <w:proofErr w:type="spellStart"/>
+      <w:r>
+        <w:rPr>
+          <w:lang w:val="en-US"/>
+        </w:rPr>
+        <w:t>encuentra</w:t>
+      </w:r>
+      <w:proofErr w:type="spellEnd"/>
+      <w:r>
+        <w:rPr>
+          <w:lang w:val="en-US"/>
+        </w:rPr>
+        <w:t xml:space="preserve"> </w:t>
+      </w:r>
+      <w:proofErr w:type="spellStart"/>
+      <w:r>
+        <w:rPr>
+          <w:lang w:val="en-US"/>
+        </w:rPr>
+        <w:t>ubicado</w:t>
+      </w:r>
+      <w:proofErr w:type="spellEnd"/>
+      <w:r>
+        <w:rPr>
+          <w:lang w:val="en-US"/>
+        </w:rPr>
+        <w:t xml:space="preserve"> </w:t>
+      </w:r>
+      <w:proofErr w:type="gramStart"/>
+      <w:r>
+        <w:rPr>
+          <w:lang w:val="en-US"/>
+        </w:rPr>
+        <w:t>a 3,05 metros</w:t>
+      </w:r>
+      <w:proofErr w:type="gramEnd"/>
+      <w:r>
+        <w:rPr>
+          <w:lang w:val="en-US"/>
+        </w:rPr>
+        <w:t xml:space="preserve"> de </w:t>
+      </w:r>
+      <w:proofErr w:type="spellStart"/>
+      <w:r>
+        <w:rPr>
+          <w:lang w:val="en-US"/>
+        </w:rPr>
+        <w:t>altura</w:t>
+      </w:r>
+      <w:proofErr w:type="spellEnd"/>
+      <w:r>
+        <w:rPr>
+          <w:lang w:val="en-US"/>
+        </w:rPr>
+        <w:t xml:space="preserve">. Por </w:t>
+      </w:r>
+      <w:proofErr w:type="spellStart"/>
+      <w:r>
+        <w:rPr>
+          <w:lang w:val="en-US"/>
+        </w:rPr>
+        <w:t>eso</w:t>
+      </w:r>
+      <w:proofErr w:type="spellEnd"/>
+      <w:r>
+        <w:rPr>
+          <w:lang w:val="en-US"/>
+        </w:rPr>
+        <w:t xml:space="preserve">, el </w:t>
+      </w:r>
+      <w:proofErr w:type="spellStart"/>
+      <w:r>
+        <w:rPr>
+          <w:lang w:val="en-US"/>
+        </w:rPr>
+        <w:t>baloncesto</w:t>
+      </w:r>
+      <w:proofErr w:type="spellEnd"/>
+      <w:r>
+        <w:rPr>
+          <w:lang w:val="en-US"/>
+        </w:rPr>
+        <w:t xml:space="preserve"> </w:t>
+      </w:r>
+      <w:proofErr w:type="spellStart"/>
+      <w:r>
+        <w:rPr>
+          <w:lang w:val="en-US"/>
+        </w:rPr>
+        <w:t>suele</w:t>
+      </w:r>
+      <w:proofErr w:type="spellEnd"/>
+      <w:r>
+        <w:rPr>
+          <w:lang w:val="en-US"/>
+        </w:rPr>
+        <w:t xml:space="preserve"> ser </w:t>
+      </w:r>
+      <w:proofErr w:type="spellStart"/>
+      <w:r>
+        <w:rPr>
+          <w:lang w:val="en-US"/>
+        </w:rPr>
+        <w:t>jugado</w:t>
+      </w:r>
+      <w:proofErr w:type="spellEnd"/>
+      <w:r>
+        <w:rPr>
+          <w:lang w:val="en-US"/>
+        </w:rPr>
+        <w:t xml:space="preserve"> por personas de gran </w:t>
+      </w:r>
+      <w:proofErr w:type="spellStart"/>
+      <w:r>
+        <w:rPr>
+          <w:lang w:val="en-US"/>
+        </w:rPr>
+        <w:t>estatura</w:t>
+      </w:r>
+      <w:proofErr w:type="spellEnd"/>
+      <w:r>
+        <w:rPr>
+          <w:lang w:val="en-US"/>
+        </w:rPr>
+        <w:t>.</w:t>
+      </w:r>
+    </w:p>
+    <w:p>
+      <w:pPr>
+        <w:rPr>
+          <w:b/>
+          <w:bCs/>
+          <w:lang w:val="es-ES"/>
         </w:rPr>
       </w:pPr>
     </w:p>
@@ -5241,448 +5679,11 @@
       <w:pPr>
         <w:pStyle w:val="Heading2"/>
       </w:pPr>
-      <w:bookmarkStart w:id="9" w:name="_Toc527477515"/>
-      <w:proofErr w:type="spellStart"/>
-      <w:r>
-        <w:t>Baloncesto</w:t>
-      </w:r>
-      <w:proofErr w:type="spellEnd"/>
-      <w:r>
-        <w:t>:</w:t>
+      <w:bookmarkStart w:id="9" w:name="_Toc527477516"/>
+      <w:r>
+        <w:t>Arboles Rojos y Negros</w:t>
       </w:r>
       <w:bookmarkEnd w:id="9"/>
-    </w:p>
-    <w:p>
-      <w:pPr>
-        <w:rPr>
-          <w:lang w:val="en-US"/>
-        </w:rPr>
-      </w:pPr>
-      <w:proofErr w:type="spellStart"/>
-      <w:r>
-        <w:rPr>
-          <w:lang w:val="en-US"/>
-        </w:rPr>
-        <w:t>baloncesto</w:t>
-      </w:r>
-      <w:proofErr w:type="spellEnd"/>
-      <w:r>
-        <w:rPr>
-          <w:lang w:val="en-US"/>
-        </w:rPr>
-        <w:t xml:space="preserve"> o </w:t>
-      </w:r>
-      <w:proofErr w:type="spellStart"/>
-      <w:r>
-        <w:rPr>
-          <w:lang w:val="en-US"/>
-        </w:rPr>
-        <w:t>básquetbol</w:t>
-      </w:r>
-      <w:proofErr w:type="spellEnd"/>
-      <w:r>
-        <w:rPr>
-          <w:lang w:val="en-US"/>
-        </w:rPr>
-        <w:t xml:space="preserve"> (del </w:t>
-      </w:r>
-      <w:proofErr w:type="spellStart"/>
-      <w:r>
-        <w:rPr>
-          <w:lang w:val="en-US"/>
-        </w:rPr>
-        <w:t>inglés</w:t>
-      </w:r>
-      <w:proofErr w:type="spellEnd"/>
-      <w:r>
-        <w:rPr>
-          <w:lang w:val="en-US"/>
-        </w:rPr>
-        <w:t xml:space="preserve"> basketball) es un </w:t>
-      </w:r>
-      <w:proofErr w:type="spellStart"/>
-      <w:r>
-        <w:rPr>
-          <w:lang w:val="en-US"/>
-        </w:rPr>
-        <w:t>deporte</w:t>
-      </w:r>
-      <w:proofErr w:type="spellEnd"/>
-      <w:r>
-        <w:rPr>
-          <w:lang w:val="en-US"/>
-        </w:rPr>
-        <w:t xml:space="preserve"> </w:t>
-      </w:r>
-      <w:proofErr w:type="spellStart"/>
-      <w:r>
-        <w:rPr>
-          <w:lang w:val="en-US"/>
-        </w:rPr>
-        <w:t>en</w:t>
-      </w:r>
-      <w:proofErr w:type="spellEnd"/>
-      <w:r>
-        <w:rPr>
-          <w:lang w:val="en-US"/>
-        </w:rPr>
-        <w:t xml:space="preserve"> el </w:t>
-      </w:r>
-      <w:proofErr w:type="spellStart"/>
-      <w:r>
-        <w:rPr>
-          <w:lang w:val="en-US"/>
-        </w:rPr>
-        <w:t>cual</w:t>
-      </w:r>
-      <w:proofErr w:type="spellEnd"/>
-      <w:r>
-        <w:rPr>
-          <w:lang w:val="en-US"/>
-        </w:rPr>
-        <w:t xml:space="preserve"> </w:t>
-      </w:r>
-      <w:proofErr w:type="spellStart"/>
-      <w:r>
-        <w:rPr>
-          <w:lang w:val="en-US"/>
-        </w:rPr>
-        <w:t>compiten</w:t>
-      </w:r>
-      <w:proofErr w:type="spellEnd"/>
-      <w:r>
-        <w:rPr>
-          <w:lang w:val="en-US"/>
-        </w:rPr>
-        <w:t xml:space="preserve"> dos </w:t>
-      </w:r>
-      <w:proofErr w:type="spellStart"/>
-      <w:r>
-        <w:rPr>
-          <w:lang w:val="en-US"/>
-        </w:rPr>
-        <w:t>equipos</w:t>
-      </w:r>
-      <w:proofErr w:type="spellEnd"/>
-      <w:r>
-        <w:rPr>
-          <w:lang w:val="en-US"/>
-        </w:rPr>
-        <w:t xml:space="preserve"> de </w:t>
-      </w:r>
-      <w:proofErr w:type="spellStart"/>
-      <w:r>
-        <w:rPr>
-          <w:lang w:val="en-US"/>
-        </w:rPr>
-        <w:t>cinco</w:t>
-      </w:r>
-      <w:proofErr w:type="spellEnd"/>
-      <w:r>
-        <w:rPr>
-          <w:lang w:val="en-US"/>
-        </w:rPr>
-        <w:t xml:space="preserve"> </w:t>
-      </w:r>
-      <w:proofErr w:type="spellStart"/>
-      <w:r>
-        <w:rPr>
-          <w:lang w:val="en-US"/>
-        </w:rPr>
-        <w:t>jugadores</w:t>
-      </w:r>
-      <w:proofErr w:type="spellEnd"/>
-      <w:r>
-        <w:rPr>
-          <w:lang w:val="en-US"/>
-        </w:rPr>
-        <w:t xml:space="preserve"> </w:t>
-      </w:r>
-      <w:proofErr w:type="spellStart"/>
-      <w:r>
-        <w:rPr>
-          <w:lang w:val="en-US"/>
-        </w:rPr>
-        <w:t>cada</w:t>
-      </w:r>
-      <w:proofErr w:type="spellEnd"/>
-      <w:r>
-        <w:rPr>
-          <w:lang w:val="en-US"/>
-        </w:rPr>
-        <w:t xml:space="preserve"> </w:t>
-      </w:r>
-      <w:proofErr w:type="spellStart"/>
-      <w:r>
-        <w:rPr>
-          <w:lang w:val="en-US"/>
-        </w:rPr>
-        <w:t>uno</w:t>
-      </w:r>
-      <w:proofErr w:type="spellEnd"/>
-      <w:r>
-        <w:rPr>
-          <w:lang w:val="en-US"/>
-        </w:rPr>
-        <w:t xml:space="preserve">. El </w:t>
-      </w:r>
-      <w:proofErr w:type="spellStart"/>
-      <w:r>
-        <w:rPr>
-          <w:lang w:val="en-US"/>
-        </w:rPr>
-        <w:t>objetivo</w:t>
-      </w:r>
-      <w:proofErr w:type="spellEnd"/>
-      <w:r>
-        <w:rPr>
-          <w:lang w:val="en-US"/>
-        </w:rPr>
-        <w:t xml:space="preserve"> es </w:t>
-      </w:r>
-      <w:proofErr w:type="spellStart"/>
-      <w:r>
-        <w:rPr>
-          <w:lang w:val="en-US"/>
-        </w:rPr>
-        <w:t>introducir</w:t>
-      </w:r>
-      <w:proofErr w:type="spellEnd"/>
-      <w:r>
-        <w:rPr>
-          <w:lang w:val="en-US"/>
-        </w:rPr>
-        <w:t xml:space="preserve"> la pelota (</w:t>
-      </w:r>
-      <w:proofErr w:type="spellStart"/>
-      <w:r>
-        <w:rPr>
-          <w:lang w:val="en-US"/>
-        </w:rPr>
-        <w:t>balón</w:t>
-      </w:r>
-      <w:proofErr w:type="spellEnd"/>
-      <w:r>
-        <w:rPr>
-          <w:lang w:val="en-US"/>
-        </w:rPr>
-        <w:t xml:space="preserve">) </w:t>
-      </w:r>
-      <w:proofErr w:type="spellStart"/>
-      <w:r>
-        <w:rPr>
-          <w:lang w:val="en-US"/>
-        </w:rPr>
-        <w:t>en</w:t>
-      </w:r>
-      <w:proofErr w:type="spellEnd"/>
-      <w:r>
-        <w:rPr>
-          <w:lang w:val="en-US"/>
-        </w:rPr>
-        <w:t xml:space="preserve"> el </w:t>
-      </w:r>
-      <w:proofErr w:type="spellStart"/>
-      <w:r>
-        <w:rPr>
-          <w:lang w:val="en-US"/>
-        </w:rPr>
-        <w:t>aro</w:t>
-      </w:r>
-      <w:proofErr w:type="spellEnd"/>
-      <w:r>
-        <w:rPr>
-          <w:lang w:val="en-US"/>
-        </w:rPr>
-        <w:t xml:space="preserve"> (</w:t>
-      </w:r>
-      <w:proofErr w:type="spellStart"/>
-      <w:r>
-        <w:rPr>
-          <w:lang w:val="en-US"/>
-        </w:rPr>
-        <w:t>cesta</w:t>
-      </w:r>
-      <w:proofErr w:type="spellEnd"/>
-      <w:r>
-        <w:rPr>
-          <w:lang w:val="en-US"/>
-        </w:rPr>
-        <w:t xml:space="preserve"> o canasta) del </w:t>
-      </w:r>
-      <w:proofErr w:type="spellStart"/>
-      <w:r>
-        <w:rPr>
-          <w:lang w:val="en-US"/>
-        </w:rPr>
-        <w:t>equipo</w:t>
-      </w:r>
-      <w:proofErr w:type="spellEnd"/>
-      <w:r>
-        <w:rPr>
-          <w:lang w:val="en-US"/>
-        </w:rPr>
-        <w:t xml:space="preserve"> </w:t>
-      </w:r>
-      <w:proofErr w:type="spellStart"/>
-      <w:r>
-        <w:rPr>
-          <w:lang w:val="en-US"/>
-        </w:rPr>
-        <w:t>contrario</w:t>
-      </w:r>
-      <w:proofErr w:type="spellEnd"/>
-      <w:r>
-        <w:rPr>
-          <w:lang w:val="en-US"/>
-        </w:rPr>
-        <w:t xml:space="preserve">, que se </w:t>
-      </w:r>
-      <w:proofErr w:type="spellStart"/>
-      <w:r>
-        <w:rPr>
-          <w:lang w:val="en-US"/>
-        </w:rPr>
-        <w:t>encuentra</w:t>
-      </w:r>
-      <w:proofErr w:type="spellEnd"/>
-      <w:r>
-        <w:rPr>
-          <w:lang w:val="en-US"/>
-        </w:rPr>
-        <w:t xml:space="preserve"> </w:t>
-      </w:r>
-      <w:proofErr w:type="spellStart"/>
-      <w:r>
-        <w:rPr>
-          <w:lang w:val="en-US"/>
-        </w:rPr>
-        <w:t>ubicado</w:t>
-      </w:r>
-      <w:proofErr w:type="spellEnd"/>
-      <w:r>
-        <w:rPr>
-          <w:lang w:val="en-US"/>
-        </w:rPr>
-        <w:t xml:space="preserve"> </w:t>
-      </w:r>
-      <w:proofErr w:type="gramStart"/>
-      <w:r>
-        <w:rPr>
-          <w:lang w:val="en-US"/>
-        </w:rPr>
-        <w:t>a 3,05 metros</w:t>
-      </w:r>
-      <w:proofErr w:type="gramEnd"/>
-      <w:r>
-        <w:rPr>
-          <w:lang w:val="en-US"/>
-        </w:rPr>
-        <w:t xml:space="preserve"> de </w:t>
-      </w:r>
-      <w:proofErr w:type="spellStart"/>
-      <w:r>
-        <w:rPr>
-          <w:lang w:val="en-US"/>
-        </w:rPr>
-        <w:t>altura</w:t>
-      </w:r>
-      <w:proofErr w:type="spellEnd"/>
-      <w:r>
-        <w:rPr>
-          <w:lang w:val="en-US"/>
-        </w:rPr>
-        <w:t xml:space="preserve">. Por </w:t>
-      </w:r>
-      <w:proofErr w:type="spellStart"/>
-      <w:r>
-        <w:rPr>
-          <w:lang w:val="en-US"/>
-        </w:rPr>
-        <w:t>eso</w:t>
-      </w:r>
-      <w:proofErr w:type="spellEnd"/>
-      <w:r>
-        <w:rPr>
-          <w:lang w:val="en-US"/>
-        </w:rPr>
-        <w:t xml:space="preserve">, el </w:t>
-      </w:r>
-      <w:proofErr w:type="spellStart"/>
-      <w:r>
-        <w:rPr>
-          <w:lang w:val="en-US"/>
-        </w:rPr>
-        <w:t>baloncesto</w:t>
-      </w:r>
-      <w:proofErr w:type="spellEnd"/>
-      <w:r>
-        <w:rPr>
-          <w:lang w:val="en-US"/>
-        </w:rPr>
-        <w:t xml:space="preserve"> </w:t>
-      </w:r>
-      <w:proofErr w:type="spellStart"/>
-      <w:r>
-        <w:rPr>
-          <w:lang w:val="en-US"/>
-        </w:rPr>
-        <w:t>suele</w:t>
-      </w:r>
-      <w:proofErr w:type="spellEnd"/>
-      <w:r>
-        <w:rPr>
-          <w:lang w:val="en-US"/>
-        </w:rPr>
-        <w:t xml:space="preserve"> ser </w:t>
-      </w:r>
-      <w:proofErr w:type="spellStart"/>
-      <w:r>
-        <w:rPr>
-          <w:lang w:val="en-US"/>
-        </w:rPr>
-        <w:t>jugado</w:t>
-      </w:r>
-      <w:proofErr w:type="spellEnd"/>
-      <w:r>
-        <w:rPr>
-          <w:lang w:val="en-US"/>
-        </w:rPr>
-        <w:t xml:space="preserve"> por personas de gran </w:t>
-      </w:r>
-      <w:proofErr w:type="spellStart"/>
-      <w:r>
-        <w:rPr>
-          <w:lang w:val="en-US"/>
-        </w:rPr>
-        <w:t>estatura</w:t>
-      </w:r>
-      <w:proofErr w:type="spellEnd"/>
-      <w:r>
-        <w:rPr>
-          <w:lang w:val="en-US"/>
-        </w:rPr>
-        <w:t>.</w:t>
-      </w:r>
-    </w:p>
-    <w:p>
-      <w:pPr>
-        <w:rPr>
-          <w:b/>
-          <w:bCs/>
-          <w:lang w:val="es-ES"/>
-        </w:rPr>
-      </w:pPr>
-    </w:p>
-    <w:p>
-      <w:pPr>
-        <w:pStyle w:val="Heading2"/>
-      </w:pPr>
-      <w:bookmarkStart w:id="10" w:name="_Toc527477516"/>
-      <w:r>
-        <w:t>Arboles Rojos y Negros</w:t>
-      </w:r>
-      <w:bookmarkEnd w:id="10"/>
     </w:p>
     <w:p>
       <w:pPr>
@@ -5724,6 +5725,8 @@
         </w:rPr>
         <w:t>es un árbol binario de búsqueda cada camino desde la raíz hasta las hojas tiene el mismo número de hijos negros (esto es debido a que todos los nodos externos en un árbol 2-3-4 están en el mismo nivel y los hijos negros representan los hijos originales) ningún camino desde la raíz a las hojas tiene dos o más hijos rojos consecutivos</w:t>
       </w:r>
+      <w:bookmarkStart w:id="10" w:name="_GoBack"/>
+      <w:bookmarkEnd w:id="10"/>
     </w:p>
     <w:p>
       <w:pPr>
@@ -15579,7 +15582,7 @@
 </file>
 
 <file path=customXml/itemProps1.xml><?xml version="1.0" encoding="utf-8"?>
-<ds:datastoreItem xmlns:ds="http://schemas.openxmlformats.org/officeDocument/2006/customXml" ds:itemID="{FFB30042-9CC2-44EB-BFFC-B9D53F00AE83}">
+<ds:datastoreItem xmlns:ds="http://schemas.openxmlformats.org/officeDocument/2006/customXml" ds:itemID="{3515C198-A855-4D36-B60A-F0DEF63F671F}">
   <ds:schemaRefs>
     <ds:schemaRef ds:uri="http://schemas.openxmlformats.org/officeDocument/2006/bibliography"/>
   </ds:schemaRefs>

</xml_diff>

<commit_message>
I already finished fixing the problems I found
</commit_message>
<xml_diff>
--- a/Laboratories/Laboratory3/docs/Metodo de la Ingenieria.docx
+++ b/Laboratories/Laboratory3/docs/Metodo de la Ingenieria.docx
@@ -5725,160 +5725,158 @@
         </w:rPr>
         <w:t>es un árbol binario de búsqueda cada camino desde la raíz hasta las hojas tiene el mismo número de hijos negros (esto es debido a que todos los nodos externos en un árbol 2-3-4 están en el mismo nivel y los hijos negros representan los hijos originales) ningún camino desde la raíz a las hojas tiene dos o más hijos rojos consecutivos</w:t>
       </w:r>
-      <w:bookmarkStart w:id="10" w:name="_GoBack"/>
+    </w:p>
+    <w:p>
+      <w:pPr>
+        <w:rPr>
+          <w:lang w:val="es-ES"/>
+        </w:rPr>
+      </w:pPr>
+    </w:p>
+    <w:p>
+      <w:pPr>
+        <w:pStyle w:val="Subtitle"/>
+      </w:pPr>
+      <w:r>
+        <w:t>Arboles Binarios:</w:t>
+      </w:r>
+    </w:p>
+    <w:p>
+      <w:pPr>
+        <w:rPr>
+          <w:bCs/>
+          <w:lang w:val="es-ES"/>
+        </w:rPr>
+      </w:pPr>
+      <w:r>
+        <w:rPr>
+          <w:bCs/>
+          <w:lang w:val="es-ES"/>
+        </w:rPr>
+        <w:t>Los árboles binarios son estructuras de datos muy similares a las listas doblemente enlazadas, en el sentido que tienen dos punteros que apuntan a otros elementos, pero no tienen una estructura lógica de tipo lineal o secuencial como aquellas, sino ramificada.  Tienen aspecto de árbol, de ahí su nombre.</w:t>
+      </w:r>
+    </w:p>
+    <w:p>
+      <w:pPr>
+        <w:rPr>
+          <w:bCs/>
+          <w:lang w:val="es-ES"/>
+        </w:rPr>
+      </w:pPr>
+      <w:r>
+        <w:rPr>
+          <w:bCs/>
+          <w:lang w:val="es-ES"/>
+        </w:rPr>
+        <w:t>Un árbol binario es una estructura de datos no lineal en la que cada nodo puede apuntar a uno o máximo a dos nodos. También se suele dar una definición recursiva que indica que es una estructura compuesta por un dato y dos árboles. Esto son definiciones simples. Este tipo de árbol se caracteriza porque tienen un vértice principal y de él se desprende dos ramas. La rama izquierda y la rama derecha a las que también se les conoce como subárboles.</w:t>
+      </w:r>
+      <w:bookmarkEnd w:id="4"/>
+    </w:p>
+    <w:p>
+      <w:pPr>
+        <w:rPr>
+          <w:bCs/>
+          <w:lang w:val="es-ES"/>
+        </w:rPr>
+      </w:pPr>
+    </w:p>
+    <w:p>
+      <w:pPr>
+        <w:pStyle w:val="Heading2"/>
+      </w:pPr>
+      <w:bookmarkStart w:id="10" w:name="_Toc527477517"/>
+      <w:r>
+        <w:t>Archivos CSV:</w:t>
+      </w:r>
       <w:bookmarkEnd w:id="10"/>
     </w:p>
     <w:p>
       <w:pPr>
         <w:rPr>
+          <w:bCs/>
           <w:lang w:val="es-ES"/>
         </w:rPr>
       </w:pPr>
-    </w:p>
-    <w:p>
-      <w:pPr>
-        <w:pStyle w:val="Subtitle"/>
-      </w:pPr>
-      <w:r>
-        <w:t>Arboles Binarios:</w:t>
-      </w:r>
-    </w:p>
-    <w:p>
-      <w:pPr>
+      <w:r>
         <w:rPr>
           <w:bCs/>
           <w:lang w:val="es-ES"/>
         </w:rPr>
-      </w:pPr>
+        <w:t xml:space="preserve">os archivos CSV (del inglés </w:t>
+      </w:r>
+      <w:proofErr w:type="spellStart"/>
       <w:r>
         <w:rPr>
           <w:bCs/>
           <w:lang w:val="es-ES"/>
         </w:rPr>
-        <w:t>Los árboles binarios son estructuras de datos muy similares a las listas doblemente enlazadas, en el sentido que tienen dos punteros que apuntan a otros elementos, pero no tienen una estructura lógica de tipo lineal o secuencial como aquellas, sino ramificada.  Tienen aspecto de árbol, de ahí su nombre.</w:t>
-      </w:r>
-    </w:p>
-    <w:p>
-      <w:pPr>
+        <w:t>comma-separated</w:t>
+      </w:r>
+      <w:proofErr w:type="spellEnd"/>
+      <w:r>
         <w:rPr>
           <w:bCs/>
           <w:lang w:val="es-ES"/>
         </w:rPr>
-      </w:pPr>
+        <w:t xml:space="preserve"> </w:t>
+      </w:r>
+      <w:proofErr w:type="spellStart"/>
       <w:r>
         <w:rPr>
           <w:bCs/>
           <w:lang w:val="es-ES"/>
         </w:rPr>
-        <w:t>Un árbol binario es una estructura de datos no lineal en la que cada nodo puede apuntar a uno o máximo a dos nodos. También se suele dar una definición recursiva que indica que es una estructura compuesta por un dato y dos árboles. Esto son definiciones simples. Este tipo de árbol se caracteriza porque tienen un vértice principal y de él se desprende dos ramas. La rama izquierda y la rama derecha a las que también se les conoce como subárboles.</w:t>
-      </w:r>
-      <w:bookmarkEnd w:id="4"/>
-    </w:p>
-    <w:p>
-      <w:pPr>
+        <w:t>values</w:t>
+      </w:r>
+      <w:proofErr w:type="spellEnd"/>
+      <w:r>
         <w:rPr>
           <w:bCs/>
           <w:lang w:val="es-ES"/>
         </w:rPr>
+        <w:t>) son un tipo de documento en formato abierto sencillo para representar datos en forma de tabla, en las que las columnas se separan por comas (o punto y coma en donde la coma es el separador decimal: Chile, Perú, Argentina, España, Brasil...) y las filas por saltos de línea.</w:t>
+      </w:r>
+    </w:p>
+    <w:p>
+      <w:pPr>
+        <w:rPr>
+          <w:bCs/>
+          <w:lang w:val="es-ES"/>
+        </w:rPr>
+      </w:pPr>
+    </w:p>
+    <w:p>
+      <w:pPr>
+        <w:rPr>
+          <w:bCs/>
+          <w:lang w:val="es-ES"/>
+        </w:rPr>
+      </w:pPr>
+      <w:r>
+        <w:rPr>
+          <w:bCs/>
+          <w:lang w:val="es-ES"/>
+        </w:rPr>
+        <w:t>El formato CSV es muy sencillo y no indica un juego de caracteres concreto, ni cómo van situados los bytes, ni el formato para el salto de línea. Estos puntos deben indicarse muchas veces al abrir el archivo, por ejemplo, con una hoja de cálculo.</w:t>
+      </w:r>
+    </w:p>
+    <w:p>
+      <w:pPr>
+        <w:rPr>
+          <w:bCs/>
+          <w:lang w:val="es-ES"/>
+        </w:rPr>
       </w:pPr>
     </w:p>
     <w:p>
       <w:pPr>
         <w:pStyle w:val="Heading2"/>
       </w:pPr>
-      <w:bookmarkStart w:id="11" w:name="_Toc527477517"/>
-      <w:r>
-        <w:t>Archivos CSV:</w:t>
+      <w:bookmarkStart w:id="11" w:name="_Toc527477518"/>
+      <w:r>
+        <w:t>Arboles N-Arios:</w:t>
       </w:r>
       <w:bookmarkEnd w:id="11"/>
-    </w:p>
-    <w:p>
-      <w:pPr>
-        <w:rPr>
-          <w:bCs/>
-          <w:lang w:val="es-ES"/>
-        </w:rPr>
-      </w:pPr>
-      <w:r>
-        <w:rPr>
-          <w:bCs/>
-          <w:lang w:val="es-ES"/>
-        </w:rPr>
-        <w:t xml:space="preserve">os archivos CSV (del inglés </w:t>
-      </w:r>
-      <w:proofErr w:type="spellStart"/>
-      <w:r>
-        <w:rPr>
-          <w:bCs/>
-          <w:lang w:val="es-ES"/>
-        </w:rPr>
-        <w:t>comma-separated</w:t>
-      </w:r>
-      <w:proofErr w:type="spellEnd"/>
-      <w:r>
-        <w:rPr>
-          <w:bCs/>
-          <w:lang w:val="es-ES"/>
-        </w:rPr>
-        <w:t xml:space="preserve"> </w:t>
-      </w:r>
-      <w:proofErr w:type="spellStart"/>
-      <w:r>
-        <w:rPr>
-          <w:bCs/>
-          <w:lang w:val="es-ES"/>
-        </w:rPr>
-        <w:t>values</w:t>
-      </w:r>
-      <w:proofErr w:type="spellEnd"/>
-      <w:r>
-        <w:rPr>
-          <w:bCs/>
-          <w:lang w:val="es-ES"/>
-        </w:rPr>
-        <w:t>) son un tipo de documento en formato abierto sencillo para representar datos en forma de tabla, en las que las columnas se separan por comas (o punto y coma en donde la coma es el separador decimal: Chile, Perú, Argentina, España, Brasil...) y las filas por saltos de línea.</w:t>
-      </w:r>
-    </w:p>
-    <w:p>
-      <w:pPr>
-        <w:rPr>
-          <w:bCs/>
-          <w:lang w:val="es-ES"/>
-        </w:rPr>
-      </w:pPr>
-    </w:p>
-    <w:p>
-      <w:pPr>
-        <w:rPr>
-          <w:bCs/>
-          <w:lang w:val="es-ES"/>
-        </w:rPr>
-      </w:pPr>
-      <w:r>
-        <w:rPr>
-          <w:bCs/>
-          <w:lang w:val="es-ES"/>
-        </w:rPr>
-        <w:t>El formato CSV es muy sencillo y no indica un juego de caracteres concreto, ni cómo van situados los bytes, ni el formato para el salto de línea. Estos puntos deben indicarse muchas veces al abrir el archivo, por ejemplo, con una hoja de cálculo.</w:t>
-      </w:r>
-    </w:p>
-    <w:p>
-      <w:pPr>
-        <w:rPr>
-          <w:bCs/>
-          <w:lang w:val="es-ES"/>
-        </w:rPr>
-      </w:pPr>
-    </w:p>
-    <w:p>
-      <w:pPr>
-        <w:pStyle w:val="Heading2"/>
-      </w:pPr>
-      <w:bookmarkStart w:id="12" w:name="_Toc527477518"/>
-      <w:r>
-        <w:t>Arboles N-Arios:</w:t>
-      </w:r>
-      <w:bookmarkEnd w:id="12"/>
     </w:p>
     <w:p>
       <w:pPr>
@@ -7000,7 +6998,7 @@
           <w:color w:val="auto"/>
         </w:rPr>
       </w:pPr>
-      <w:bookmarkStart w:id="13" w:name="_Toc527477519"/>
+      <w:bookmarkStart w:id="12" w:name="_Toc527477519"/>
       <w:r>
         <w:t>Tipo</w:t>
       </w:r>
@@ -7010,7 +7008,7 @@
       <w:r>
         <w:t>abstracto de datos: (TAD)</w:t>
       </w:r>
-      <w:bookmarkEnd w:id="13"/>
+      <w:bookmarkEnd w:id="12"/>
       <w:r>
         <w:t xml:space="preserve"> </w:t>
       </w:r>
@@ -7532,7 +7530,7 @@
       <w:r>
         <w:t xml:space="preserve"> </w:t>
       </w:r>
-      <w:bookmarkStart w:id="14" w:name="_Toc527477520"/>
+      <w:bookmarkStart w:id="13" w:name="_Toc527477520"/>
       <w:r>
         <w:t xml:space="preserve">Paso 4. </w:t>
       </w:r>
@@ -7552,7 +7550,7 @@
       <w:r>
         <w:t>:</w:t>
       </w:r>
-      <w:bookmarkEnd w:id="14"/>
+      <w:bookmarkEnd w:id="13"/>
     </w:p>
     <w:p>
       <w:pPr>
@@ -7572,7 +7570,7 @@
       <w:pPr>
         <w:pStyle w:val="Heading2"/>
       </w:pPr>
-      <w:bookmarkStart w:id="15" w:name="_Toc527477521"/>
+      <w:bookmarkStart w:id="14" w:name="_Toc527477521"/>
       <w:r>
         <w:t xml:space="preserve">Arbol </w:t>
       </w:r>
@@ -7587,7 +7585,7 @@
       <w:r>
         <w:t>:</w:t>
       </w:r>
-      <w:bookmarkEnd w:id="15"/>
+      <w:bookmarkEnd w:id="14"/>
     </w:p>
     <w:p>
       <w:pPr>
@@ -7777,6 +7775,16 @@
           <w:lang w:val="es-CO"/>
         </w:rPr>
       </w:pPr>
+      <w:r>
+        <w:rPr>
+          <w:rFonts w:ascii="Times New Roman" w:eastAsia="Times New Roman" w:hAnsi="Times New Roman" w:cs="Times New Roman"/>
+          <w:color w:val="auto"/>
+          <w:lang w:val="es-CO"/>
+        </w:rPr>
+        <w:t>gi</w:t>
+      </w:r>
+      <w:bookmarkStart w:id="15" w:name="_GoBack"/>
+      <w:bookmarkEnd w:id="15"/>
     </w:p>
     <w:p>
       <w:pPr>
@@ -15582,7 +15590,7 @@
 </file>
 
 <file path=customXml/itemProps1.xml><?xml version="1.0" encoding="utf-8"?>
-<ds:datastoreItem xmlns:ds="http://schemas.openxmlformats.org/officeDocument/2006/customXml" ds:itemID="{3515C198-A855-4D36-B60A-F0DEF63F671F}">
+<ds:datastoreItem xmlns:ds="http://schemas.openxmlformats.org/officeDocument/2006/customXml" ds:itemID="{9F744F70-0841-42B3-9EC9-B1CA3989E8A3}">
   <ds:schemaRefs>
     <ds:schemaRef ds:uri="http://schemas.openxmlformats.org/officeDocument/2006/bibliography"/>
   </ds:schemaRefs>

</xml_diff>

<commit_message>
I am going to star working in the creative solutions
</commit_message>
<xml_diff>
--- a/Laboratories/Laboratory3/docs/Metodo de la Ingenieria.docx
+++ b/Laboratories/Laboratory3/docs/Metodo de la Ingenieria.docx
@@ -7761,7 +7761,23 @@
           <w:rFonts w:eastAsia="Times New Roman"/>
           <w:lang w:val="es-CO"/>
         </w:rPr>
-        <w:t xml:space="preserve"> agregándose de una manera ordenada.</w:t>
+        <w:t xml:space="preserve"> agregándose de una </w:t>
+      </w:r>
+      <w:r>
+        <w:rPr>
+          <w:rFonts w:eastAsia="Times New Roman"/>
+          <w:lang w:val="es-CO"/>
+        </w:rPr>
+        <w:t xml:space="preserve">manera </w:t>
+      </w:r>
+      <w:bookmarkStart w:id="15" w:name="_GoBack"/>
+      <w:bookmarkEnd w:id="15"/>
+      <w:r>
+        <w:rPr>
+          <w:rFonts w:eastAsia="Times New Roman"/>
+          <w:lang w:val="es-CO"/>
+        </w:rPr>
+        <w:t>ordenada.</w:t>
       </w:r>
     </w:p>
     <w:p>
@@ -7775,6 +7791,7 @@
           <w:lang w:val="es-CO"/>
         </w:rPr>
       </w:pPr>
+      <w:proofErr w:type="spellStart"/>
       <w:r>
         <w:rPr>
           <w:rFonts w:ascii="Times New Roman" w:eastAsia="Times New Roman" w:hAnsi="Times New Roman" w:cs="Times New Roman"/>
@@ -7783,8 +7800,7 @@
         </w:rPr>
         <w:t>gi</w:t>
       </w:r>
-      <w:bookmarkStart w:id="15" w:name="_GoBack"/>
-      <w:bookmarkEnd w:id="15"/>
+      <w:proofErr w:type="spellEnd"/>
     </w:p>
     <w:p>
       <w:pPr>
@@ -15590,7 +15606,7 @@
 </file>
 
 <file path=customXml/itemProps1.xml><?xml version="1.0" encoding="utf-8"?>
-<ds:datastoreItem xmlns:ds="http://schemas.openxmlformats.org/officeDocument/2006/customXml" ds:itemID="{9F744F70-0841-42B3-9EC9-B1CA3989E8A3}">
+<ds:datastoreItem xmlns:ds="http://schemas.openxmlformats.org/officeDocument/2006/customXml" ds:itemID="{C3E88171-C9A9-4EFA-B4B2-7AA4AB47785E}">
   <ds:schemaRefs>
     <ds:schemaRef ds:uri="http://schemas.openxmlformats.org/officeDocument/2006/bibliography"/>
   </ds:schemaRefs>

</xml_diff>

<commit_message>
I am working in the creative solutions
</commit_message>
<xml_diff>
--- a/Laboratories/Laboratory3/docs/Metodo de la Ingenieria.docx
+++ b/Laboratories/Laboratory3/docs/Metodo de la Ingenieria.docx
@@ -7536,12 +7536,20 @@
       </w:r>
       <w:proofErr w:type="spellStart"/>
       <w:r>
-        <w:t>Alternativas</w:t>
+        <w:t>Altern</w:t>
+      </w:r>
+      <w:r>
+        <w:t>ati</w:t>
+      </w:r>
+      <w:r>
+        <w:t>vas</w:t>
       </w:r>
       <w:proofErr w:type="spellEnd"/>
       <w:r>
         <w:t xml:space="preserve"> </w:t>
       </w:r>
+      <w:bookmarkStart w:id="14" w:name="_GoBack"/>
+      <w:bookmarkEnd w:id="14"/>
       <w:proofErr w:type="spellStart"/>
       <w:r>
         <w:t>Creativas</w:t>
@@ -7570,7 +7578,7 @@
       <w:pPr>
         <w:pStyle w:val="Heading2"/>
       </w:pPr>
-      <w:bookmarkStart w:id="14" w:name="_Toc527477521"/>
+      <w:bookmarkStart w:id="15" w:name="_Toc527477521"/>
       <w:r>
         <w:t xml:space="preserve">Arbol </w:t>
       </w:r>
@@ -7585,7 +7593,7 @@
       <w:r>
         <w:t>:</w:t>
       </w:r>
-      <w:bookmarkEnd w:id="14"/>
+      <w:bookmarkEnd w:id="15"/>
     </w:p>
     <w:p>
       <w:pPr>
@@ -7770,8 +7778,6 @@
         </w:rPr>
         <w:t xml:space="preserve">manera </w:t>
       </w:r>
-      <w:bookmarkStart w:id="15" w:name="_GoBack"/>
-      <w:bookmarkEnd w:id="15"/>
       <w:r>
         <w:rPr>
           <w:rFonts w:eastAsia="Times New Roman"/>
@@ -15606,7 +15612,7 @@
 </file>
 
 <file path=customXml/itemProps1.xml><?xml version="1.0" encoding="utf-8"?>
-<ds:datastoreItem xmlns:ds="http://schemas.openxmlformats.org/officeDocument/2006/customXml" ds:itemID="{C3E88171-C9A9-4EFA-B4B2-7AA4AB47785E}">
+<ds:datastoreItem xmlns:ds="http://schemas.openxmlformats.org/officeDocument/2006/customXml" ds:itemID="{1D91519E-31D2-40E1-A7AD-6BF4408B893B}">
   <ds:schemaRefs>
     <ds:schemaRef ds:uri="http://schemas.openxmlformats.org/officeDocument/2006/bibliography"/>
   </ds:schemaRefs>

</xml_diff>

<commit_message>
I found four creative solutions
</commit_message>
<xml_diff>
--- a/Laboratories/Laboratory3/docs/Metodo de la Ingenieria.docx
+++ b/Laboratories/Laboratory3/docs/Metodo de la Ingenieria.docx
@@ -7548,8 +7548,6 @@
       <w:r>
         <w:t xml:space="preserve"> </w:t>
       </w:r>
-      <w:bookmarkStart w:id="14" w:name="_GoBack"/>
-      <w:bookmarkEnd w:id="14"/>
       <w:proofErr w:type="spellStart"/>
       <w:r>
         <w:t>Creativas</w:t>
@@ -7578,7 +7576,7 @@
       <w:pPr>
         <w:pStyle w:val="Heading2"/>
       </w:pPr>
-      <w:bookmarkStart w:id="15" w:name="_Toc527477521"/>
+      <w:bookmarkStart w:id="14" w:name="_Toc527477521"/>
       <w:r>
         <w:t xml:space="preserve">Arbol </w:t>
       </w:r>
@@ -7593,7 +7591,7 @@
       <w:r>
         <w:t>:</w:t>
       </w:r>
-      <w:bookmarkEnd w:id="15"/>
+      <w:bookmarkEnd w:id="14"/>
     </w:p>
     <w:p>
       <w:pPr>
@@ -7838,14 +7836,14 @@
       <w:pPr>
         <w:pStyle w:val="Heading2"/>
       </w:pPr>
-      <w:bookmarkStart w:id="16" w:name="_Toc527477522"/>
+      <w:bookmarkStart w:id="15" w:name="_Toc527477522"/>
       <w:r>
         <w:t>Archivos CSV</w:t>
       </w:r>
       <w:r>
         <w:t>:</w:t>
       </w:r>
-      <w:bookmarkEnd w:id="16"/>
+      <w:bookmarkEnd w:id="15"/>
     </w:p>
     <w:p>
       <w:pPr>
@@ -8036,7 +8034,7 @@
       <w:pPr>
         <w:pStyle w:val="Heading2"/>
       </w:pPr>
-      <w:bookmarkStart w:id="17" w:name="_Toc527477523"/>
+      <w:bookmarkStart w:id="16" w:name="_Toc527477523"/>
       <w:r>
         <w:t xml:space="preserve">Arbol </w:t>
       </w:r>
@@ -8051,7 +8049,7 @@
       <w:r>
         <w:t>:</w:t>
       </w:r>
-      <w:bookmarkEnd w:id="17"/>
+      <w:bookmarkEnd w:id="16"/>
     </w:p>
     <w:p>
       <w:pPr>
@@ -8264,7 +8262,7 @@
       <w:pPr>
         <w:pStyle w:val="Heading2"/>
       </w:pPr>
-      <w:bookmarkStart w:id="18" w:name="_Toc527477524"/>
+      <w:bookmarkStart w:id="17" w:name="_Toc527477524"/>
       <w:r>
         <w:t>Arbol N-</w:t>
       </w:r>
@@ -8276,7 +8274,7 @@
       <w:r>
         <w:t>:</w:t>
       </w:r>
-      <w:bookmarkEnd w:id="18"/>
+      <w:bookmarkEnd w:id="17"/>
     </w:p>
     <w:p>
       <w:pPr>
@@ -8463,11 +8461,11 @@
       <w:pPr>
         <w:pStyle w:val="Heading2"/>
       </w:pPr>
-      <w:bookmarkStart w:id="19" w:name="_Toc527477525"/>
+      <w:bookmarkStart w:id="18" w:name="_Toc527477525"/>
       <w:r>
         <w:t>Recursividad:</w:t>
       </w:r>
-      <w:bookmarkEnd w:id="19"/>
+      <w:bookmarkEnd w:id="18"/>
     </w:p>
     <w:p>
       <w:pPr>
@@ -8618,7 +8616,7 @@
       <w:pPr>
         <w:pStyle w:val="Heading1"/>
       </w:pPr>
-      <w:bookmarkStart w:id="20" w:name="_Toc527477526"/>
+      <w:bookmarkStart w:id="19" w:name="_Toc527477526"/>
       <w:r>
         <w:t xml:space="preserve">Paso 4.  </w:t>
       </w:r>
@@ -8658,52 +8656,66 @@
       <w:r>
         <w:t>escogidas</w:t>
       </w:r>
+      <w:bookmarkEnd w:id="19"/>
+      <w:proofErr w:type="spellEnd"/>
+    </w:p>
+    <w:p>
+      <w:pPr>
+        <w:rPr>
+          <w:b/>
+          <w:lang w:val="es-CO"/>
+        </w:rPr>
+      </w:pPr>
+    </w:p>
+    <w:p>
+      <w:pPr>
+        <w:rPr>
+          <w:lang w:val="es-CO"/>
+        </w:rPr>
+      </w:pPr>
+      <w:r>
+        <w:rPr>
+          <w:lang w:val="es-CO"/>
+        </w:rPr>
+        <w:t xml:space="preserve">Una de las relaciones que Podemos encontrar entre las soluciones creativas es que todas tratan de </w:t>
+      </w:r>
+      <w:r>
+        <w:rPr>
+          <w:lang w:val="es-CO"/>
+        </w:rPr>
+        <w:t>organizar elementos dentro de una estructura de datos, todas ellas están pensadas para la necesidad de satisfacer los problemas de ordenamiento a la hora de buscar, encontrar o eliminar un jugador de baloncesto</w:t>
+      </w:r>
+      <w:r>
+        <w:rPr>
+          <w:lang w:val="es-CO"/>
+        </w:rPr>
+        <w:t xml:space="preserve">. </w:t>
+      </w:r>
+      <w:r>
+        <w:rPr>
+          <w:lang w:val="es-CO"/>
+        </w:rPr>
+        <w:t>Las practicas que se realizan en cada una varían demasiado entre cada alternativa.</w:t>
+      </w:r>
+      <w:r>
+        <w:rPr>
+          <w:lang w:val="es-CO"/>
+        </w:rPr>
+        <w:t xml:space="preserve"> Pero algo en común de todas las alternativas escogidas es que podemos manejar un gran volumen de datos a la hora de modificar, agregar, etc. Estos nos facilitaría mucho a la hora de la implementación algorítmica. Las alternativas escogidas son compatibles con la solución del problema, lo que lo hace algo no complejo de </w:t>
+      </w:r>
+      <w:r>
+        <w:rPr>
+          <w:lang w:val="es-CO"/>
+        </w:rPr>
+        <w:t>tratar</w:t>
+      </w:r>
+      <w:bookmarkStart w:id="20" w:name="_GoBack"/>
       <w:bookmarkEnd w:id="20"/>
-      <w:proofErr w:type="spellEnd"/>
-    </w:p>
-    <w:p>
-      <w:pPr>
-        <w:rPr>
-          <w:b/>
-          <w:lang w:val="es-CO"/>
-        </w:rPr>
-      </w:pPr>
-    </w:p>
-    <w:p>
-      <w:pPr>
-        <w:rPr>
-          <w:lang w:val="es-CO"/>
-        </w:rPr>
-      </w:pPr>
-      <w:r>
-        <w:rPr>
-          <w:lang w:val="es-CO"/>
-        </w:rPr>
-        <w:t xml:space="preserve">Una de las relaciones que Podemos encontrar entre las soluciones creativas es que todas tratan de </w:t>
-      </w:r>
-      <w:r>
-        <w:rPr>
-          <w:lang w:val="es-CO"/>
-        </w:rPr>
-        <w:t>organizar elementos dentro de una estructura de datos, todas ellas están pensadas para la necesidad de satisfacer los problemas de ordenamiento a la hora de buscar, encontrar o eliminar un jugador de baloncesto</w:t>
-      </w:r>
-      <w:r>
-        <w:rPr>
-          <w:lang w:val="es-CO"/>
-        </w:rPr>
-        <w:t xml:space="preserve">. </w:t>
-      </w:r>
-      <w:r>
-        <w:rPr>
-          <w:lang w:val="es-CO"/>
-        </w:rPr>
-        <w:t>Las practicas que se realizan en cada una varían demasiado entre cada alternativa.</w:t>
-      </w:r>
-      <w:r>
-        <w:rPr>
-          <w:lang w:val="es-CO"/>
-        </w:rPr>
-        <w:t xml:space="preserve"> Pero algo en común de todas las alternativas escogidas es que podemos manejar un gran volumen de datos a la hora de modificar, agregar, etc. Estos nos facilitaría mucho a la hora de la implementación algorítmica. Las alternativas escogidas son compatibles con la solución del problema, lo que lo hace algo no complejo de tratar.</w:t>
+      <w:r>
+        <w:rPr>
+          <w:lang w:val="es-CO"/>
+        </w:rPr>
+        <w:t>.</w:t>
       </w:r>
     </w:p>
     <w:p>
@@ -15612,7 +15624,7 @@
 </file>
 
 <file path=customXml/itemProps1.xml><?xml version="1.0" encoding="utf-8"?>
-<ds:datastoreItem xmlns:ds="http://schemas.openxmlformats.org/officeDocument/2006/customXml" ds:itemID="{1D91519E-31D2-40E1-A7AD-6BF4408B893B}">
+<ds:datastoreItem xmlns:ds="http://schemas.openxmlformats.org/officeDocument/2006/customXml" ds:itemID="{FF66B64C-5A5D-4F80-A557-FFB48C464D57}">
   <ds:schemaRefs>
     <ds:schemaRef ds:uri="http://schemas.openxmlformats.org/officeDocument/2006/bibliography"/>
   </ds:schemaRefs>

</xml_diff>

<commit_message>
I am going to start working in the relations between the creative alternatives chosen
</commit_message>
<xml_diff>
--- a/Laboratories/Laboratory3/docs/Metodo de la Ingenieria.docx
+++ b/Laboratories/Laboratory3/docs/Metodo de la Ingenieria.docx
@@ -8652,12 +8652,9 @@
       <w:r>
         <w:t xml:space="preserve"> </w:t>
       </w:r>
-      <w:proofErr w:type="spellStart"/>
-      <w:r>
-        <w:t>escogidas</w:t>
-      </w:r>
+      <w:bookmarkStart w:id="20" w:name="_GoBack"/>
       <w:bookmarkEnd w:id="19"/>
-      <w:proofErr w:type="spellEnd"/>
+      <w:bookmarkEnd w:id="20"/>
     </w:p>
     <w:p>
       <w:pPr>
@@ -8709,8 +8706,6 @@
         </w:rPr>
         <w:t>tratar</w:t>
       </w:r>
-      <w:bookmarkStart w:id="20" w:name="_GoBack"/>
-      <w:bookmarkEnd w:id="20"/>
       <w:r>
         <w:rPr>
           <w:lang w:val="es-CO"/>
@@ -15624,7 +15619,7 @@
 </file>
 
 <file path=customXml/itemProps1.xml><?xml version="1.0" encoding="utf-8"?>
-<ds:datastoreItem xmlns:ds="http://schemas.openxmlformats.org/officeDocument/2006/customXml" ds:itemID="{FF66B64C-5A5D-4F80-A557-FFB48C464D57}">
+<ds:datastoreItem xmlns:ds="http://schemas.openxmlformats.org/officeDocument/2006/customXml" ds:itemID="{DA328D82-E7CA-4ECB-AD91-D3529742A0B4}">
   <ds:schemaRefs>
     <ds:schemaRef ds:uri="http://schemas.openxmlformats.org/officeDocument/2006/bibliography"/>
   </ds:schemaRefs>

</xml_diff>

<commit_message>
Working in the places where I found the information
</commit_message>
<xml_diff>
--- a/Laboratories/Laboratory3/docs/Metodo de la Ingenieria.docx
+++ b/Laboratories/Laboratory3/docs/Metodo de la Ingenieria.docx
@@ -8648,12 +8648,12 @@
       <w:r>
         <w:t>creativas</w:t>
       </w:r>
+      <w:bookmarkEnd w:id="19"/>
       <w:proofErr w:type="spellEnd"/>
       <w:r>
-        <w:t xml:space="preserve"> </w:t>
+        <w:t xml:space="preserve"> escogidas</w:t>
       </w:r>
       <w:bookmarkStart w:id="20" w:name="_GoBack"/>
-      <w:bookmarkEnd w:id="19"/>
       <w:bookmarkEnd w:id="20"/>
     </w:p>
     <w:p>
@@ -15619,7 +15619,7 @@
 </file>
 
 <file path=customXml/itemProps1.xml><?xml version="1.0" encoding="utf-8"?>
-<ds:datastoreItem xmlns:ds="http://schemas.openxmlformats.org/officeDocument/2006/customXml" ds:itemID="{DA328D82-E7CA-4ECB-AD91-D3529742A0B4}">
+<ds:datastoreItem xmlns:ds="http://schemas.openxmlformats.org/officeDocument/2006/customXml" ds:itemID="{45664251-8B6B-4C15-A90B-36B97C76C76B}">
   <ds:schemaRefs>
     <ds:schemaRef ds:uri="http://schemas.openxmlformats.org/officeDocument/2006/bibliography"/>
   </ds:schemaRefs>

</xml_diff>

<commit_message>
I already finished the fonts
</commit_message>
<xml_diff>
--- a/Laboratories/Laboratory3/docs/Metodo de la Ingenieria.docx
+++ b/Laboratories/Laboratory3/docs/Metodo de la Ingenieria.docx
@@ -8651,10 +8651,13 @@
       <w:bookmarkEnd w:id="19"/>
       <w:proofErr w:type="spellEnd"/>
       <w:r>
-        <w:t xml:space="preserve"> escogidas</w:t>
-      </w:r>
-      <w:bookmarkStart w:id="20" w:name="_GoBack"/>
-      <w:bookmarkEnd w:id="20"/>
+        <w:t xml:space="preserve"> </w:t>
+      </w:r>
+      <w:proofErr w:type="spellStart"/>
+      <w:r>
+        <w:t>escogidas</w:t>
+      </w:r>
+      <w:proofErr w:type="spellEnd"/>
     </w:p>
     <w:p>
       <w:pPr>
@@ -8727,11 +8730,19 @@
       <w:pPr>
         <w:pStyle w:val="Heading1"/>
       </w:pPr>
-      <w:bookmarkStart w:id="21" w:name="_Toc527477527"/>
-      <w:r>
-        <w:t>Paso 5. Fuentes:</w:t>
-      </w:r>
+      <w:bookmarkStart w:id="20" w:name="_Toc527477527"/>
+      <w:r>
+        <w:t>Paso 5. F</w:t>
+      </w:r>
+      <w:r>
+        <w:t>uentes</w:t>
+      </w:r>
+      <w:bookmarkStart w:id="21" w:name="_GoBack"/>
       <w:bookmarkEnd w:id="21"/>
+      <w:r>
+        <w:t>:</w:t>
+      </w:r>
+      <w:bookmarkEnd w:id="20"/>
     </w:p>
     <w:p>
       <w:pPr>
@@ -15619,7 +15630,7 @@
 </file>
 
 <file path=customXml/itemProps1.xml><?xml version="1.0" encoding="utf-8"?>
-<ds:datastoreItem xmlns:ds="http://schemas.openxmlformats.org/officeDocument/2006/customXml" ds:itemID="{45664251-8B6B-4C15-A90B-36B97C76C76B}">
+<ds:datastoreItem xmlns:ds="http://schemas.openxmlformats.org/officeDocument/2006/customXml" ds:itemID="{1EA24861-8F4F-4A85-95DA-3D3A13D7659F}">
   <ds:schemaRefs>
     <ds:schemaRef ds:uri="http://schemas.openxmlformats.org/officeDocument/2006/bibliography"/>
   </ds:schemaRefs>

</xml_diff>

<commit_message>
I am still woring in the creative solutions
</commit_message>
<xml_diff>
--- a/Laboratories/Laboratory3/docs/Metodo de la Ingenieria.docx
+++ b/Laboratories/Laboratory3/docs/Metodo de la Ingenieria.docx
@@ -8737,8 +8737,6 @@
       <w:r>
         <w:t>uentes</w:t>
       </w:r>
-      <w:bookmarkStart w:id="21" w:name="_GoBack"/>
-      <w:bookmarkEnd w:id="21"/>
       <w:r>
         <w:t>:</w:t>
       </w:r>
@@ -8854,7 +8852,7 @@
       <w:pPr>
         <w:pStyle w:val="Heading1"/>
       </w:pPr>
-      <w:bookmarkStart w:id="22" w:name="_Toc527477528"/>
+      <w:bookmarkStart w:id="21" w:name="_Toc527477528"/>
       <w:proofErr w:type="spellStart"/>
       <w:r>
         <w:t>Fase</w:t>
@@ -8879,12 +8877,12 @@
       <w:r>
         <w:t xml:space="preserve"> </w:t>
       </w:r>
-      <w:proofErr w:type="spellStart"/>
+      <w:bookmarkEnd w:id="21"/>
       <w:r>
         <w:t>Creativas</w:t>
       </w:r>
+      <w:bookmarkStart w:id="22" w:name="_GoBack"/>
       <w:bookmarkEnd w:id="22"/>
-      <w:proofErr w:type="spellEnd"/>
     </w:p>
     <w:p>
       <w:pPr>
@@ -15630,7 +15628,7 @@
 </file>
 
 <file path=customXml/itemProps1.xml><?xml version="1.0" encoding="utf-8"?>
-<ds:datastoreItem xmlns:ds="http://schemas.openxmlformats.org/officeDocument/2006/customXml" ds:itemID="{1EA24861-8F4F-4A85-95DA-3D3A13D7659F}">
+<ds:datastoreItem xmlns:ds="http://schemas.openxmlformats.org/officeDocument/2006/customXml" ds:itemID="{83402816-F204-4DA7-946F-FCCB389910BA}">
   <ds:schemaRefs>
     <ds:schemaRef ds:uri="http://schemas.openxmlformats.org/officeDocument/2006/bibliography"/>
   </ds:schemaRefs>

</xml_diff>

<commit_message>
We created a table with diferent solutions and at the end we put it together
</commit_message>
<xml_diff>
--- a/Laboratories/Laboratory3/docs/Metodo de la Ingenieria.docx
+++ b/Laboratories/Laboratory3/docs/Metodo de la Ingenieria.docx
@@ -8878,26 +8878,26 @@
         <w:t xml:space="preserve"> </w:t>
       </w:r>
       <w:bookmarkEnd w:id="21"/>
+      <w:proofErr w:type="spellStart"/>
       <w:r>
         <w:t>Creativas</w:t>
       </w:r>
-      <w:bookmarkStart w:id="22" w:name="_GoBack"/>
+      <w:proofErr w:type="spellEnd"/>
+    </w:p>
+    <w:p>
+      <w:pPr>
+        <w:pStyle w:val="Subtitle"/>
+      </w:pPr>
+    </w:p>
+    <w:p>
+      <w:pPr>
+        <w:pStyle w:val="Heading2"/>
+      </w:pPr>
+      <w:bookmarkStart w:id="22" w:name="_Toc527477529"/>
+      <w:r>
+        <w:t>Paso 1: método generador de ideas:</w:t>
+      </w:r>
       <w:bookmarkEnd w:id="22"/>
-    </w:p>
-    <w:p>
-      <w:pPr>
-        <w:pStyle w:val="Subtitle"/>
-      </w:pPr>
-    </w:p>
-    <w:p>
-      <w:pPr>
-        <w:pStyle w:val="Heading2"/>
-      </w:pPr>
-      <w:bookmarkStart w:id="23" w:name="_Toc527477529"/>
-      <w:r>
-        <w:t>Paso 1: método generador de ideas:</w:t>
-      </w:r>
-      <w:bookmarkEnd w:id="23"/>
     </w:p>
     <w:p>
       <w:pPr>
@@ -8952,12 +8952,14 @@
         </w:rPr>
         <w:t xml:space="preserve"> recibir y mostrar la información. A continuación, cada componente enlistado en cada categoría es indexado. Por ejemplo, las ideas que salieron en la categoría de entrada están enumeradas; las categorías en proceso están ordenados alfabéticamente y en la categoría de salidas están enlistadas con </w:t>
       </w:r>
+      <w:bookmarkStart w:id="23" w:name="_GoBack"/>
       <w:r>
         <w:rPr>
           <w:rFonts w:eastAsia="Times New Roman"/>
         </w:rPr>
         <w:t>números romanos</w:t>
       </w:r>
+      <w:bookmarkEnd w:id="23"/>
       <w:r>
         <w:rPr>
           <w:rFonts w:eastAsia="Times New Roman"/>
@@ -15628,7 +15630,7 @@
 </file>
 
 <file path=customXml/itemProps1.xml><?xml version="1.0" encoding="utf-8"?>
-<ds:datastoreItem xmlns:ds="http://schemas.openxmlformats.org/officeDocument/2006/customXml" ds:itemID="{83402816-F204-4DA7-946F-FCCB389910BA}">
+<ds:datastoreItem xmlns:ds="http://schemas.openxmlformats.org/officeDocument/2006/customXml" ds:itemID="{3DF692B4-75F8-4709-81BA-DAF214F65398}">
   <ds:schemaRefs>
     <ds:schemaRef ds:uri="http://schemas.openxmlformats.org/officeDocument/2006/bibliography"/>
   </ds:schemaRefs>

</xml_diff>

<commit_message>
I am still working in the alternative solutiones, I am wirking in the first one
</commit_message>
<xml_diff>
--- a/Laboratories/Laboratory3/docs/Metodo de la Ingenieria.docx
+++ b/Laboratories/Laboratory3/docs/Metodo de la Ingenieria.docx
@@ -8952,14 +8952,12 @@
         </w:rPr>
         <w:t xml:space="preserve"> recibir y mostrar la información. A continuación, cada componente enlistado en cada categoría es indexado. Por ejemplo, las ideas que salieron en la categoría de entrada están enumeradas; las categorías en proceso están ordenados alfabéticamente y en la categoría de salidas están enlistadas con </w:t>
       </w:r>
-      <w:bookmarkStart w:id="23" w:name="_GoBack"/>
       <w:r>
         <w:rPr>
           <w:rFonts w:eastAsia="Times New Roman"/>
         </w:rPr>
         <w:t>números romanos</w:t>
       </w:r>
-      <w:bookmarkEnd w:id="23"/>
       <w:r>
         <w:rPr>
           <w:rFonts w:eastAsia="Times New Roman"/>
@@ -9543,7 +9541,21 @@
         <w:rPr>
           <w:rFonts w:eastAsia="Times New Roman"/>
         </w:rPr>
-        <w:t>Continuamos seleccionado las 7 ideas postuladas por cada uno, las unimos para mejorarlas y sacamos las 7 ideas que serán postuladas para el siguiente proceso el cual es analizarlos.</w:t>
+        <w:t xml:space="preserve">Continuamos seleccionado las 7 ideas postuladas por cada uno, las unimos para mejorarlas y sacamos las 7 ideas que serán postuladas para el siguiente proceso el cual es </w:t>
+      </w:r>
+      <w:bookmarkStart w:id="23" w:name="_GoBack"/>
+      <w:r>
+        <w:rPr>
+          <w:rFonts w:eastAsia="Times New Roman"/>
+        </w:rPr>
+        <w:t>analizarlos</w:t>
+      </w:r>
+      <w:bookmarkEnd w:id="23"/>
+      <w:r>
+        <w:rPr>
+          <w:rFonts w:eastAsia="Times New Roman"/>
+        </w:rPr>
+        <w:t>.</w:t>
       </w:r>
     </w:p>
     <w:p>
@@ -15630,7 +15642,7 @@
 </file>
 
 <file path=customXml/itemProps1.xml><?xml version="1.0" encoding="utf-8"?>
-<ds:datastoreItem xmlns:ds="http://schemas.openxmlformats.org/officeDocument/2006/customXml" ds:itemID="{3DF692B4-75F8-4709-81BA-DAF214F65398}">
+<ds:datastoreItem xmlns:ds="http://schemas.openxmlformats.org/officeDocument/2006/customXml" ds:itemID="{3D02C626-6D3C-4570-8AC4-5D84DFB5E661}">
   <ds:schemaRefs>
     <ds:schemaRef ds:uri="http://schemas.openxmlformats.org/officeDocument/2006/bibliography"/>
   </ds:schemaRefs>

</xml_diff>

<commit_message>
I already finished the first alternative
</commit_message>
<xml_diff>
--- a/Laboratories/Laboratory3/docs/Metodo de la Ingenieria.docx
+++ b/Laboratories/Laboratory3/docs/Metodo de la Ingenieria.docx
@@ -9543,14 +9543,12 @@
         </w:rPr>
         <w:t xml:space="preserve">Continuamos seleccionado las 7 ideas postuladas por cada uno, las unimos para mejorarlas y sacamos las 7 ideas que serán postuladas para el siguiente proceso el cual es </w:t>
       </w:r>
-      <w:bookmarkStart w:id="23" w:name="_GoBack"/>
-      <w:r>
-        <w:rPr>
-          <w:rFonts w:eastAsia="Times New Roman"/>
-        </w:rPr>
-        <w:t>analizarlos</w:t>
-      </w:r>
-      <w:bookmarkEnd w:id="23"/>
+      <w:r>
+        <w:rPr>
+          <w:rFonts w:eastAsia="Times New Roman"/>
+        </w:rPr>
+        <w:t>g</w:t>
+      </w:r>
       <w:r>
         <w:rPr>
           <w:rFonts w:eastAsia="Times New Roman"/>
@@ -9580,7 +9578,7 @@
       <w:pPr>
         <w:pStyle w:val="Heading1"/>
       </w:pPr>
-      <w:bookmarkStart w:id="24" w:name="_Toc527477530"/>
+      <w:bookmarkStart w:id="23" w:name="_Toc527477530"/>
       <w:proofErr w:type="spellStart"/>
       <w:r>
         <w:t>Fase</w:t>
@@ -9589,20 +9587,20 @@
       <w:r>
         <w:t xml:space="preserve"> 4. ALTERNATIVAS DE SOLUCIÓN CREATIVAS:</w:t>
       </w:r>
+      <w:bookmarkEnd w:id="23"/>
+    </w:p>
+    <w:p>
+      <w:pPr>
+        <w:pStyle w:val="Heading2"/>
+      </w:pPr>
+      <w:bookmarkStart w:id="24" w:name="_Toc527477531"/>
+      <w:r>
+        <w:t>1</w:t>
+      </w:r>
+      <w:r>
+        <w:t>) Alternative 1:</w:t>
+      </w:r>
       <w:bookmarkEnd w:id="24"/>
-    </w:p>
-    <w:p>
-      <w:pPr>
-        <w:pStyle w:val="Heading2"/>
-      </w:pPr>
-      <w:bookmarkStart w:id="25" w:name="_Toc527477531"/>
-      <w:r>
-        <w:t>1</w:t>
-      </w:r>
-      <w:r>
-        <w:t>) Alternative 1:</w:t>
-      </w:r>
-      <w:bookmarkEnd w:id="25"/>
     </w:p>
     <w:p>
       <w:pPr>
@@ -9718,21 +9716,7 @@
         <w:rPr>
           <w:lang w:val="es-CO"/>
         </w:rPr>
-        <w:t xml:space="preserve">Por otra </w:t>
-      </w:r>
-      <w:proofErr w:type="gramStart"/>
-      <w:r>
-        <w:rPr>
-          <w:lang w:val="es-CO"/>
-        </w:rPr>
-        <w:t>parte</w:t>
-      </w:r>
-      <w:proofErr w:type="gramEnd"/>
-      <w:r>
-        <w:rPr>
-          <w:lang w:val="es-CO"/>
-        </w:rPr>
-        <w:t xml:space="preserve"> el programa también le permitirá mostrar el tiempo de búsqueda que se </w:t>
+        <w:t xml:space="preserve">Por otra parte el programa también le permitirá mostrar el tiempo de búsqueda que se </w:t>
       </w:r>
       <w:r>
         <w:rPr>
@@ -9746,6 +9730,14 @@
         </w:rPr>
         <w:t xml:space="preserve"> en las estructuras de datos</w:t>
       </w:r>
+      <w:r>
+        <w:rPr>
+          <w:lang w:val="es-CO"/>
+        </w:rPr>
+        <w:t>.</w:t>
+      </w:r>
+      <w:bookmarkStart w:id="25" w:name="_GoBack"/>
+      <w:bookmarkEnd w:id="25"/>
     </w:p>
     <w:p>
       <w:pPr>
@@ -15642,7 +15634,7 @@
 </file>
 
 <file path=customXml/itemProps1.xml><?xml version="1.0" encoding="utf-8"?>
-<ds:datastoreItem xmlns:ds="http://schemas.openxmlformats.org/officeDocument/2006/customXml" ds:itemID="{3D02C626-6D3C-4570-8AC4-5D84DFB5E661}">
+<ds:datastoreItem xmlns:ds="http://schemas.openxmlformats.org/officeDocument/2006/customXml" ds:itemID="{EFD1EE4B-01CB-40BD-A6CA-6484C980E05D}">
   <ds:schemaRefs>
     <ds:schemaRef ds:uri="http://schemas.openxmlformats.org/officeDocument/2006/bibliography"/>
   </ds:schemaRefs>

</xml_diff>

<commit_message>
I started the alternative 2
</commit_message>
<xml_diff>
--- a/Laboratories/Laboratory3/docs/Metodo de la Ingenieria.docx
+++ b/Laboratories/Laboratory3/docs/Metodo de la Ingenieria.docx
@@ -9729,12 +9729,6 @@
           <w:lang w:val="es-CO"/>
         </w:rPr>
         <w:t xml:space="preserve"> en las estructuras de datos</w:t>
-      </w:r>
-      <w:r>
-        <w:rPr>
-          <w:lang w:val="es-CO"/>
-        </w:rPr>
-        <w:t>.</w:t>
       </w:r>
       <w:bookmarkStart w:id="25" w:name="_GoBack"/>
       <w:bookmarkEnd w:id="25"/>
@@ -15634,7 +15628,7 @@
 </file>
 
 <file path=customXml/itemProps1.xml><?xml version="1.0" encoding="utf-8"?>
-<ds:datastoreItem xmlns:ds="http://schemas.openxmlformats.org/officeDocument/2006/customXml" ds:itemID="{EFD1EE4B-01CB-40BD-A6CA-6484C980E05D}">
+<ds:datastoreItem xmlns:ds="http://schemas.openxmlformats.org/officeDocument/2006/customXml" ds:itemID="{263DAA1A-E801-4B69-8803-EFD0E2D3DC8E}">
   <ds:schemaRefs>
     <ds:schemaRef ds:uri="http://schemas.openxmlformats.org/officeDocument/2006/bibliography"/>
   </ds:schemaRefs>

</xml_diff>

<commit_message>
I am still working in the second alternative
</commit_message>
<xml_diff>
--- a/Laboratories/Laboratory3/docs/Metodo de la Ingenieria.docx
+++ b/Laboratories/Laboratory3/docs/Metodo de la Ingenieria.docx
@@ -9729,6 +9729,12 @@
           <w:lang w:val="es-CO"/>
         </w:rPr>
         <w:t xml:space="preserve"> en las estructuras de datos</w:t>
+      </w:r>
+      <w:r>
+        <w:rPr>
+          <w:lang w:val="es-CO"/>
+        </w:rPr>
+        <w:t>.</w:t>
       </w:r>
       <w:bookmarkStart w:id="25" w:name="_GoBack"/>
       <w:bookmarkEnd w:id="25"/>
@@ -15628,7 +15634,7 @@
 </file>
 
 <file path=customXml/itemProps1.xml><?xml version="1.0" encoding="utf-8"?>
-<ds:datastoreItem xmlns:ds="http://schemas.openxmlformats.org/officeDocument/2006/customXml" ds:itemID="{263DAA1A-E801-4B69-8803-EFD0E2D3DC8E}">
+<ds:datastoreItem xmlns:ds="http://schemas.openxmlformats.org/officeDocument/2006/customXml" ds:itemID="{A0779AEC-2109-46BC-A372-338C31773442}">
   <ds:schemaRefs>
     <ds:schemaRef ds:uri="http://schemas.openxmlformats.org/officeDocument/2006/bibliography"/>
   </ds:schemaRefs>

</xml_diff>

<commit_message>
I finished already the alternative 2
</commit_message>
<xml_diff>
--- a/Laboratories/Laboratory3/docs/Metodo de la Ingenieria.docx
+++ b/Laboratories/Laboratory3/docs/Metodo de la Ingenieria.docx
@@ -9729,12 +9729,6 @@
           <w:lang w:val="es-CO"/>
         </w:rPr>
         <w:t xml:space="preserve"> en las estructuras de datos</w:t>
-      </w:r>
-      <w:r>
-        <w:rPr>
-          <w:lang w:val="es-CO"/>
-        </w:rPr>
-        <w:t>.</w:t>
       </w:r>
       <w:bookmarkStart w:id="25" w:name="_GoBack"/>
       <w:bookmarkEnd w:id="25"/>
@@ -15634,7 +15628,7 @@
 </file>
 
 <file path=customXml/itemProps1.xml><?xml version="1.0" encoding="utf-8"?>
-<ds:datastoreItem xmlns:ds="http://schemas.openxmlformats.org/officeDocument/2006/customXml" ds:itemID="{A0779AEC-2109-46BC-A372-338C31773442}">
+<ds:datastoreItem xmlns:ds="http://schemas.openxmlformats.org/officeDocument/2006/customXml" ds:itemID="{A3F75870-89D6-42C4-BCA0-162557C71591}">
   <ds:schemaRefs>
     <ds:schemaRef ds:uri="http://schemas.openxmlformats.org/officeDocument/2006/bibliography"/>
   </ds:schemaRefs>

</xml_diff>

<commit_message>
I am going to start working in the alternative 3
</commit_message>
<xml_diff>
--- a/Laboratories/Laboratory3/docs/Metodo de la Ingenieria.docx
+++ b/Laboratories/Laboratory3/docs/Metodo de la Ingenieria.docx
@@ -9729,6 +9729,12 @@
           <w:lang w:val="es-CO"/>
         </w:rPr>
         <w:t xml:space="preserve"> en las estructuras de datos</w:t>
+      </w:r>
+      <w:r>
+        <w:rPr>
+          <w:lang w:val="es-CO"/>
+        </w:rPr>
+        <w:t>.</w:t>
       </w:r>
       <w:bookmarkStart w:id="25" w:name="_GoBack"/>
       <w:bookmarkEnd w:id="25"/>
@@ -15628,7 +15634,7 @@
 </file>
 
 <file path=customXml/itemProps1.xml><?xml version="1.0" encoding="utf-8"?>
-<ds:datastoreItem xmlns:ds="http://schemas.openxmlformats.org/officeDocument/2006/customXml" ds:itemID="{A3F75870-89D6-42C4-BCA0-162557C71591}">
+<ds:datastoreItem xmlns:ds="http://schemas.openxmlformats.org/officeDocument/2006/customXml" ds:itemID="{E5B26AEA-11FD-4991-BA65-42BC51EC3BAE}">
   <ds:schemaRefs>
     <ds:schemaRef ds:uri="http://schemas.openxmlformats.org/officeDocument/2006/bibliography"/>
   </ds:schemaRefs>

</xml_diff>

<commit_message>
I am working in the thrid alternative
</commit_message>
<xml_diff>
--- a/Laboratories/Laboratory3/docs/Metodo de la Ingenieria.docx
+++ b/Laboratories/Laboratory3/docs/Metodo de la Ingenieria.docx
@@ -9729,12 +9729,6 @@
           <w:lang w:val="es-CO"/>
         </w:rPr>
         <w:t xml:space="preserve"> en las estructuras de datos</w:t>
-      </w:r>
-      <w:r>
-        <w:rPr>
-          <w:lang w:val="es-CO"/>
-        </w:rPr>
-        <w:t>.</w:t>
       </w:r>
       <w:bookmarkStart w:id="25" w:name="_GoBack"/>
       <w:bookmarkEnd w:id="25"/>
@@ -15634,7 +15628,7 @@
 </file>
 
 <file path=customXml/itemProps1.xml><?xml version="1.0" encoding="utf-8"?>
-<ds:datastoreItem xmlns:ds="http://schemas.openxmlformats.org/officeDocument/2006/customXml" ds:itemID="{E5B26AEA-11FD-4991-BA65-42BC51EC3BAE}">
+<ds:datastoreItem xmlns:ds="http://schemas.openxmlformats.org/officeDocument/2006/customXml" ds:itemID="{444B8769-F05A-4613-98C0-909A643A2F32}">
   <ds:schemaRefs>
     <ds:schemaRef ds:uri="http://schemas.openxmlformats.org/officeDocument/2006/bibliography"/>
   </ds:schemaRefs>

</xml_diff>

<commit_message>
I am still working in the alternative third
</commit_message>
<xml_diff>
--- a/Laboratories/Laboratory3/docs/Metodo de la Ingenieria.docx
+++ b/Laboratories/Laboratory3/docs/Metodo de la Ingenieria.docx
@@ -9729,6 +9729,12 @@
           <w:lang w:val="es-CO"/>
         </w:rPr>
         <w:t xml:space="preserve"> en las estructuras de datos</w:t>
+      </w:r>
+      <w:r>
+        <w:rPr>
+          <w:lang w:val="es-CO"/>
+        </w:rPr>
+        <w:t>.</w:t>
       </w:r>
       <w:bookmarkStart w:id="25" w:name="_GoBack"/>
       <w:bookmarkEnd w:id="25"/>
@@ -15628,7 +15634,7 @@
 </file>
 
 <file path=customXml/itemProps1.xml><?xml version="1.0" encoding="utf-8"?>
-<ds:datastoreItem xmlns:ds="http://schemas.openxmlformats.org/officeDocument/2006/customXml" ds:itemID="{444B8769-F05A-4613-98C0-909A643A2F32}">
+<ds:datastoreItem xmlns:ds="http://schemas.openxmlformats.org/officeDocument/2006/customXml" ds:itemID="{EFE8F5AB-C348-41C1-AA07-74999FE70129}">
   <ds:schemaRefs>
     <ds:schemaRef ds:uri="http://schemas.openxmlformats.org/officeDocument/2006/bibliography"/>
   </ds:schemaRefs>

</xml_diff>

<commit_message>
I already finished the alternative third
</commit_message>
<xml_diff>
--- a/Laboratories/Laboratory3/docs/Metodo de la Ingenieria.docx
+++ b/Laboratories/Laboratory3/docs/Metodo de la Ingenieria.docx
@@ -9716,7 +9716,21 @@
         <w:rPr>
           <w:lang w:val="es-CO"/>
         </w:rPr>
-        <w:t xml:space="preserve">Por otra parte el programa también le permitirá mostrar el tiempo de búsqueda que se </w:t>
+        <w:t xml:space="preserve">Por otra </w:t>
+      </w:r>
+      <w:proofErr w:type="gramStart"/>
+      <w:r>
+        <w:rPr>
+          <w:lang w:val="es-CO"/>
+        </w:rPr>
+        <w:t>parte</w:t>
+      </w:r>
+      <w:proofErr w:type="gramEnd"/>
+      <w:r>
+        <w:rPr>
+          <w:lang w:val="es-CO"/>
+        </w:rPr>
+        <w:t xml:space="preserve"> el programa también le permitirá mostrar el tiempo de búsqueda que se </w:t>
       </w:r>
       <w:r>
         <w:rPr>
@@ -9736,18 +9750,16 @@
         </w:rPr>
         <w:t>.</w:t>
       </w:r>
-      <w:bookmarkStart w:id="25" w:name="_GoBack"/>
+    </w:p>
+    <w:p>
+      <w:pPr>
+        <w:pStyle w:val="Heading2"/>
+      </w:pPr>
+      <w:bookmarkStart w:id="25" w:name="_Toc527477532"/>
+      <w:r>
+        <w:t>2) Alternative 2:</w:t>
+      </w:r>
       <w:bookmarkEnd w:id="25"/>
-    </w:p>
-    <w:p>
-      <w:pPr>
-        <w:pStyle w:val="Heading2"/>
-      </w:pPr>
-      <w:bookmarkStart w:id="26" w:name="_Toc527477532"/>
-      <w:r>
-        <w:t>2) Alternative 2:</w:t>
-      </w:r>
-      <w:bookmarkEnd w:id="26"/>
     </w:p>
     <w:p>
       <w:pPr>
@@ -9858,11 +9870,11 @@
       <w:pPr>
         <w:pStyle w:val="Heading2"/>
       </w:pPr>
-      <w:bookmarkStart w:id="27" w:name="_Toc527477533"/>
+      <w:bookmarkStart w:id="26" w:name="_Toc527477533"/>
       <w:r>
         <w:t>3) Alternative 3:</w:t>
       </w:r>
-      <w:bookmarkEnd w:id="27"/>
+      <w:bookmarkEnd w:id="26"/>
     </w:p>
     <w:p>
       <w:pPr>
@@ -9914,7 +9926,7 @@
         </w:rPr>
         <w:t xml:space="preserve">los jugadores que hayan obtenido un </w:t>
       </w:r>
-      <w:bookmarkStart w:id="28" w:name="_Hlk527211059"/>
+      <w:bookmarkStart w:id="27" w:name="_Hlk527211059"/>
       <w:r>
         <w:rPr>
           <w:lang w:val="es-CO"/>
@@ -9935,19 +9947,21 @@
         </w:rPr>
         <w:t xml:space="preserve"> de 20 rebotes en el partido, puntos por partido, asistencia de por partido del jugador, robos por partido, y bloqueos por partido</w:t>
       </w:r>
+      <w:bookmarkEnd w:id="27"/>
+      <w:r>
+        <w:rPr>
+          <w:lang w:val="es-CO"/>
+        </w:rPr>
+        <w:t>, se harán llamado a los algoritmos de recursividad, ya que esto permitiría que la búsqueda del elemento no sea de manera lineal, ya que es un gran volumen de elementos que serán ingresados al sistema, se tendrán en cuenta lo que es la recursividad a la hora de la búsqueda o la eliminación de un elementos dentro del árbol. Una vez el usuario haya escogido cualquiera de las opciones anteriormente descritas, el programa le devolverá la respuesta por medio de un archivo que se exportara.</w:t>
+      </w:r>
+      <w:r>
+        <w:rPr>
+          <w:lang w:val="es-CO"/>
+        </w:rPr>
+        <w:t xml:space="preserve"> En esta alternativa el programa cada vez que el escoja una de las opciones anteriormente descritas le mostrara por medio del archivo el tiempo que se demoro en segundos para obtener una respuesta</w:t>
+      </w:r>
+      <w:bookmarkStart w:id="28" w:name="_GoBack"/>
       <w:bookmarkEnd w:id="28"/>
-      <w:r>
-        <w:rPr>
-          <w:lang w:val="es-CO"/>
-        </w:rPr>
-        <w:t>, se harán llamado a los algoritmos de recursividad, ya que esto permitiría que la búsqueda del elemento no sea de manera lineal, ya que es un gran volumen de elementos que serán ingresados al sistema, se tendrán en cuenta lo que es la recursividad a la hora de la búsqueda o la eliminación de un elementos dentro del árbol. Una vez el usuario haya escogido cualquiera de las opciones anteriormente descritas, el programa le devolverá la respuesta por medio de un archivo que se exportara.</w:t>
-      </w:r>
-      <w:r>
-        <w:rPr>
-          <w:lang w:val="es-CO"/>
-        </w:rPr>
-        <w:t xml:space="preserve"> En esta alternativa el programa cada vez que el escoja una de las opciones anteriormente descritas le mostrara por medio del archivo el tiempo que se demoro en segundos para obtener una respuesta.</w:t>
-      </w:r>
     </w:p>
     <w:p>
       <w:pPr>
@@ -15634,7 +15648,7 @@
 </file>
 
 <file path=customXml/itemProps1.xml><?xml version="1.0" encoding="utf-8"?>
-<ds:datastoreItem xmlns:ds="http://schemas.openxmlformats.org/officeDocument/2006/customXml" ds:itemID="{EFE8F5AB-C348-41C1-AA07-74999FE70129}">
+<ds:datastoreItem xmlns:ds="http://schemas.openxmlformats.org/officeDocument/2006/customXml" ds:itemID="{0C0E4315-22EE-49B0-9DEE-9BAABF24D3DD}">
   <ds:schemaRefs>
     <ds:schemaRef ds:uri="http://schemas.openxmlformats.org/officeDocument/2006/bibliography"/>
   </ds:schemaRefs>

</xml_diff>

<commit_message>
Getting information to make the alternative 4
</commit_message>
<xml_diff>
--- a/Laboratories/Laboratory3/docs/Metodo de la Ingenieria.docx
+++ b/Laboratories/Laboratory3/docs/Metodo de la Ingenieria.docx
@@ -9959,6 +9959,12 @@
           <w:lang w:val="es-CO"/>
         </w:rPr>
         <w:t xml:space="preserve"> En esta alternativa el programa cada vez que el escoja una de las opciones anteriormente descritas le mostrara por medio del archivo el tiempo que se demoro en segundos para obtener una respuesta</w:t>
+      </w:r>
+      <w:r>
+        <w:rPr>
+          <w:lang w:val="es-CO"/>
+        </w:rPr>
+        <w:t>.</w:t>
       </w:r>
       <w:bookmarkStart w:id="28" w:name="_GoBack"/>
       <w:bookmarkEnd w:id="28"/>
@@ -15648,7 +15654,7 @@
 </file>
 
 <file path=customXml/itemProps1.xml><?xml version="1.0" encoding="utf-8"?>
-<ds:datastoreItem xmlns:ds="http://schemas.openxmlformats.org/officeDocument/2006/customXml" ds:itemID="{B4F8A6FC-EB8D-4182-8087-949CA8B8094C}">
+<ds:datastoreItem xmlns:ds="http://schemas.openxmlformats.org/officeDocument/2006/customXml" ds:itemID="{89509CDB-ECE4-4FEE-8D5A-E02BA5E0ACEA}">
   <ds:schemaRefs>
     <ds:schemaRef ds:uri="http://schemas.openxmlformats.org/officeDocument/2006/bibliography"/>
   </ds:schemaRefs>

</xml_diff>

<commit_message>
Still wroking in the alternative 4
</commit_message>
<xml_diff>
--- a/Laboratories/Laboratory3/docs/Metodo de la Ingenieria.docx
+++ b/Laboratories/Laboratory3/docs/Metodo de la Ingenieria.docx
@@ -9966,29 +9966,27 @@
         </w:rPr>
         <w:t>.</w:t>
       </w:r>
-      <w:bookmarkStart w:id="28" w:name="_GoBack"/>
+    </w:p>
+    <w:p>
+      <w:pPr>
+        <w:pStyle w:val="Heading2"/>
+      </w:pPr>
+      <w:bookmarkStart w:id="28" w:name="_Toc527477534"/>
+      <w:bookmarkStart w:id="29" w:name="_Hlk527408761"/>
+      <w:r>
+        <w:t xml:space="preserve">4) </w:t>
+      </w:r>
+      <w:proofErr w:type="spellStart"/>
+      <w:r>
+        <w:t>Aternative</w:t>
+      </w:r>
+      <w:proofErr w:type="spellEnd"/>
+      <w:r>
+        <w:t xml:space="preserve"> 4:</w:t>
+      </w:r>
       <w:bookmarkEnd w:id="28"/>
     </w:p>
-    <w:p>
-      <w:pPr>
-        <w:pStyle w:val="Heading2"/>
-      </w:pPr>
-      <w:bookmarkStart w:id="29" w:name="_Toc527477534"/>
-      <w:bookmarkStart w:id="30" w:name="_Hlk527408761"/>
-      <w:r>
-        <w:t xml:space="preserve">4) </w:t>
-      </w:r>
-      <w:proofErr w:type="spellStart"/>
-      <w:r>
-        <w:t>Aternative</w:t>
-      </w:r>
-      <w:proofErr w:type="spellEnd"/>
-      <w:r>
-        <w:t xml:space="preserve"> 4:</w:t>
-      </w:r>
-      <w:bookmarkEnd w:id="29"/>
-    </w:p>
-    <w:bookmarkEnd w:id="30"/>
+    <w:bookmarkEnd w:id="29"/>
     <w:p>
       <w:pPr>
         <w:spacing w:before="240"/>
@@ -10079,8 +10077,16 @@
         <w:rPr>
           <w:lang w:val="es-CO"/>
         </w:rPr>
-        <w:t xml:space="preserve"> En esta alternativa, cada vez que el usuario escoja una de las opciones anteriormente descritas, este le mostrara por medio de una ventana emergente el tiempo que se demoro a la hora de dar la respuesta.</w:t>
-      </w:r>
+        <w:t xml:space="preserve"> En esta alternativa, cada vez que el usuario escoja una de las opciones anteriormente descritas, este le mostrara por medio de una ventana emergente el tiempo que se demoro a la hora de dar la respuesta</w:t>
+      </w:r>
+      <w:r>
+        <w:rPr>
+          <w:lang w:val="es-CO"/>
+        </w:rPr>
+        <w:t>.</w:t>
+      </w:r>
+      <w:bookmarkStart w:id="30" w:name="_GoBack"/>
+      <w:bookmarkEnd w:id="30"/>
     </w:p>
     <w:p>
       <w:pPr>
@@ -15654,7 +15660,7 @@
 </file>
 
 <file path=customXml/itemProps1.xml><?xml version="1.0" encoding="utf-8"?>
-<ds:datastoreItem xmlns:ds="http://schemas.openxmlformats.org/officeDocument/2006/customXml" ds:itemID="{89509CDB-ECE4-4FEE-8D5A-E02BA5E0ACEA}">
+<ds:datastoreItem xmlns:ds="http://schemas.openxmlformats.org/officeDocument/2006/customXml" ds:itemID="{0548BAC8-97B5-445C-ACCE-5D5D8FA3E460}">
   <ds:schemaRefs>
     <ds:schemaRef ds:uri="http://schemas.openxmlformats.org/officeDocument/2006/bibliography"/>
   </ds:schemaRefs>

</xml_diff>

<commit_message>
I already finiched the alternative 4
</commit_message>
<xml_diff>
--- a/Laboratories/Laboratory3/docs/Metodo de la Ingenieria.docx
+++ b/Laboratories/Laboratory3/docs/Metodo de la Ingenieria.docx
@@ -10077,13 +10077,7 @@
         <w:rPr>
           <w:lang w:val="es-CO"/>
         </w:rPr>
-        <w:t xml:space="preserve"> En esta alternativa, cada vez que el usuario escoja una de las opciones anteriormente descritas, este le mostrara por medio de una ventana emergente el tiempo que se demoro a la hora de dar la respuesta</w:t>
-      </w:r>
-      <w:r>
-        <w:rPr>
-          <w:lang w:val="es-CO"/>
-        </w:rPr>
-        <w:t>.</w:t>
+        <w:t xml:space="preserve"> En esta alternativa, cada vez que el usuario escoja una de las opciones anteriormente descritas, este le mostrara por medio de una ventana emergente el tiempo que se demoro a la hora de dar la respuest</w:t>
       </w:r>
       <w:bookmarkStart w:id="30" w:name="_GoBack"/>
       <w:bookmarkEnd w:id="30"/>
@@ -15660,7 +15654,7 @@
 </file>
 
 <file path=customXml/itemProps1.xml><?xml version="1.0" encoding="utf-8"?>
-<ds:datastoreItem xmlns:ds="http://schemas.openxmlformats.org/officeDocument/2006/customXml" ds:itemID="{0548BAC8-97B5-445C-ACCE-5D5D8FA3E460}">
+<ds:datastoreItem xmlns:ds="http://schemas.openxmlformats.org/officeDocument/2006/customXml" ds:itemID="{920AF1C2-342D-41EB-AC64-284F01332074}">
   <ds:schemaRefs>
     <ds:schemaRef ds:uri="http://schemas.openxmlformats.org/officeDocument/2006/bibliography"/>
   </ds:schemaRefs>

</xml_diff>

<commit_message>
I am going to start working in the alternative 5
</commit_message>
<xml_diff>
--- a/Laboratories/Laboratory3/docs/Metodo de la Ingenieria.docx
+++ b/Laboratories/Laboratory3/docs/Metodo de la Ingenieria.docx
@@ -10078,6 +10078,12 @@
           <w:lang w:val="es-CO"/>
         </w:rPr>
         <w:t xml:space="preserve"> En esta alternativa, cada vez que el usuario escoja una de las opciones anteriormente descritas, este le mostrara por medio de una ventana emergente el tiempo que se demoro a la hora de dar la respuest</w:t>
+      </w:r>
+      <w:r>
+        <w:rPr>
+          <w:lang w:val="es-CO"/>
+        </w:rPr>
+        <w:t>a.</w:t>
       </w:r>
       <w:bookmarkStart w:id="30" w:name="_GoBack"/>
       <w:bookmarkEnd w:id="30"/>
@@ -15654,7 +15660,7 @@
 </file>
 
 <file path=customXml/itemProps1.xml><?xml version="1.0" encoding="utf-8"?>
-<ds:datastoreItem xmlns:ds="http://schemas.openxmlformats.org/officeDocument/2006/customXml" ds:itemID="{920AF1C2-342D-41EB-AC64-284F01332074}">
+<ds:datastoreItem xmlns:ds="http://schemas.openxmlformats.org/officeDocument/2006/customXml" ds:itemID="{82F0A84E-6278-44D1-A33D-8A3270978004}">
   <ds:schemaRefs>
     <ds:schemaRef ds:uri="http://schemas.openxmlformats.org/officeDocument/2006/bibliography"/>
   </ds:schemaRefs>

</xml_diff>

<commit_message>
I am looking for information to create the alternative 5
</commit_message>
<xml_diff>
--- a/Laboratories/Laboratory3/docs/Metodo de la Ingenieria.docx
+++ b/Laboratories/Laboratory3/docs/Metodo de la Ingenieria.docx
@@ -10085,18 +10085,16 @@
         </w:rPr>
         <w:t>a.</w:t>
       </w:r>
-      <w:bookmarkStart w:id="30" w:name="_GoBack"/>
+    </w:p>
+    <w:p>
+      <w:pPr>
+        <w:pStyle w:val="Heading2"/>
+      </w:pPr>
+      <w:bookmarkStart w:id="30" w:name="_Toc527477535"/>
+      <w:r>
+        <w:t>5) Alternative 5:</w:t>
+      </w:r>
       <w:bookmarkEnd w:id="30"/>
-    </w:p>
-    <w:p>
-      <w:pPr>
-        <w:pStyle w:val="Heading2"/>
-      </w:pPr>
-      <w:bookmarkStart w:id="31" w:name="_Toc527477535"/>
-      <w:r>
-        <w:t>5) Alternative 5:</w:t>
-      </w:r>
-      <w:bookmarkEnd w:id="31"/>
     </w:p>
     <w:p>
       <w:pPr>
@@ -10227,8 +10225,10 @@
         <w:rPr>
           <w:lang w:val="es-CO"/>
         </w:rPr>
-        <w:t xml:space="preserve"> en la acción que escogió el usuario.</w:t>
-      </w:r>
+        <w:t xml:space="preserve"> en la acción que escogió el usuario</w:t>
+      </w:r>
+      <w:bookmarkStart w:id="31" w:name="_GoBack"/>
+      <w:bookmarkEnd w:id="31"/>
     </w:p>
     <w:p>
       <w:pPr>
@@ -15660,7 +15660,7 @@
 </file>
 
 <file path=customXml/itemProps1.xml><?xml version="1.0" encoding="utf-8"?>
-<ds:datastoreItem xmlns:ds="http://schemas.openxmlformats.org/officeDocument/2006/customXml" ds:itemID="{82F0A84E-6278-44D1-A33D-8A3270978004}">
+<ds:datastoreItem xmlns:ds="http://schemas.openxmlformats.org/officeDocument/2006/customXml" ds:itemID="{5F6DF4E1-C3D2-41AD-AF64-DFD1F9900661}">
   <ds:schemaRefs>
     <ds:schemaRef ds:uri="http://schemas.openxmlformats.org/officeDocument/2006/bibliography"/>
   </ds:schemaRefs>

</xml_diff>

<commit_message>
Still making the five alternative
</commit_message>
<xml_diff>
--- a/Laboratories/Laboratory3/docs/Metodo de la Ingenieria.docx
+++ b/Laboratories/Laboratory3/docs/Metodo de la Ingenieria.docx
@@ -10226,6 +10226,12 @@
           <w:lang w:val="es-CO"/>
         </w:rPr>
         <w:t xml:space="preserve"> en la acción que escogió el usuario</w:t>
+      </w:r>
+      <w:r>
+        <w:rPr>
+          <w:lang w:val="es-CO"/>
+        </w:rPr>
+        <w:t>.</w:t>
       </w:r>
       <w:bookmarkStart w:id="31" w:name="_GoBack"/>
       <w:bookmarkEnd w:id="31"/>
@@ -15660,7 +15666,7 @@
 </file>
 
 <file path=customXml/itemProps1.xml><?xml version="1.0" encoding="utf-8"?>
-<ds:datastoreItem xmlns:ds="http://schemas.openxmlformats.org/officeDocument/2006/customXml" ds:itemID="{5F6DF4E1-C3D2-41AD-AF64-DFD1F9900661}">
+<ds:datastoreItem xmlns:ds="http://schemas.openxmlformats.org/officeDocument/2006/customXml" ds:itemID="{792823A1-5FE1-455F-8E47-F66EAD8361FC}">
   <ds:schemaRefs>
     <ds:schemaRef ds:uri="http://schemas.openxmlformats.org/officeDocument/2006/bibliography"/>
   </ds:schemaRefs>

</xml_diff>

<commit_message>
I fixed some problems found in the alternative five
</commit_message>
<xml_diff>
--- a/Laboratories/Laboratory3/docs/Metodo de la Ingenieria.docx
+++ b/Laboratories/Laboratory3/docs/Metodo de la Ingenieria.docx
@@ -10226,12 +10226,6 @@
           <w:lang w:val="es-CO"/>
         </w:rPr>
         <w:t xml:space="preserve"> en la acción que escogió el usuario</w:t>
-      </w:r>
-      <w:r>
-        <w:rPr>
-          <w:lang w:val="es-CO"/>
-        </w:rPr>
-        <w:t>.</w:t>
       </w:r>
       <w:bookmarkStart w:id="31" w:name="_GoBack"/>
       <w:bookmarkEnd w:id="31"/>
@@ -15666,7 +15660,7 @@
 </file>
 
 <file path=customXml/itemProps1.xml><?xml version="1.0" encoding="utf-8"?>
-<ds:datastoreItem xmlns:ds="http://schemas.openxmlformats.org/officeDocument/2006/customXml" ds:itemID="{792823A1-5FE1-455F-8E47-F66EAD8361FC}">
+<ds:datastoreItem xmlns:ds="http://schemas.openxmlformats.org/officeDocument/2006/customXml" ds:itemID="{E5670E28-9D76-455E-BFF0-4A03D0A2299A}">
   <ds:schemaRefs>
     <ds:schemaRef ds:uri="http://schemas.openxmlformats.org/officeDocument/2006/bibliography"/>
   </ds:schemaRefs>

</xml_diff>